<commit_message>
Update to include referencing
</commit_message>
<xml_diff>
--- a/Research/Literature Review Summary.docx
+++ b/Research/Literature Review Summary.docx
@@ -284,14 +284,89 @@
     <w:p/>
     <w:p/>
     <w:p/>
-    <w:p/>
     <w:p>
-      <w:r>
-        <w:t xml:space="preserve">An analysis of the studies that mentioned preprocessing revealed the most popular audio transformation technique as STFT (short-time Fourier transform) among both the Bioacoustic and general acoustic studies. STFT breaks a signal into several signals of shorter duration and then transforms them into frequency domains. The other popular technique mentioned was constant-Q transform (CQT) which was used in both Bioacoustic analysis and </w:t>
+      <w:pPr>
+        <w:pStyle w:val="TableFigure"/>
+        <w:rPr>
+          <w:i/>
+          <w:iCs/>
+          <w:lang w:val="en-AU"/>
+        </w:rPr>
+      </w:pPr>
+      <w:r>
+        <w:rPr>
+          <w:i/>
+          <w:iCs/>
+          <w:lang w:val="en-AU"/>
+        </w:rPr>
+        <w:t>[</w:t>
+      </w:r>
+      <w:r>
+        <w:rPr>
+          <w:i/>
+          <w:iCs/>
+          <w:lang w:val="en-AU"/>
+        </w:rPr>
+        <w:t>1</w:t>
+      </w:r>
+      <w:r>
+        <w:rPr>
+          <w:i/>
+          <w:iCs/>
+          <w:lang w:val="en-AU"/>
+        </w:rPr>
+        <w:t>]</w:t>
+      </w:r>
+      <w:r>
+        <w:rPr>
+          <w:i/>
+          <w:iCs/>
+          <w:lang w:val="en-AU"/>
+        </w:rPr>
+        <w:t xml:space="preserve">  Table 4. Bioacoustics dataset and classification accuracy</w:t>
+      </w:r>
+    </w:p>
+    <w:p>
+      <w:pPr>
+        <w:pStyle w:val="TableFigure"/>
+        <w:rPr>
+          <w:i/>
+          <w:iCs/>
+          <w:lang w:val="en-AU"/>
+        </w:rPr>
+      </w:pPr>
+      <w:r>
+        <w:rPr>
+          <w:i/>
+          <w:iCs/>
+          <w:lang w:val="en-AU"/>
+        </w:rPr>
+        <w:t>[1] Table 5. General acoustics dataset size and classification accuracy</w:t>
+      </w:r>
+    </w:p>
+    <w:p>
+      <w:pPr>
+        <w:pStyle w:val="TableFigure"/>
+        <w:rPr>
+          <w:i/>
+          <w:iCs/>
+          <w:lang w:val="en-AU"/>
+        </w:rPr>
+      </w:pPr>
+    </w:p>
+    <w:p>
+      <w:r>
+        <w:t>An analysis of the studies that mentioned preprocessing revealed the most popular audio transformation technique as STFT (short-time Fourier transform) among both the Bioacoustic and general acoustic studies</w:t>
+      </w:r>
+      <w:r>
+        <w:t xml:space="preserve"> [12, 13, 14, 15]</w:t>
+      </w:r>
+      <w:r>
+        <w:t xml:space="preserve">. STFT breaks a signal into several signals of shorter duration and then transforms them into frequency domains. The other </w:t>
       </w:r>
       <w:r>
         <w:lastRenderedPageBreak/>
-        <w:t xml:space="preserve">general acoustic studied. It transforms a data series into a frequency domain. The FFT was also popular mainly in Bioacoustic studies. </w:t>
+        <w:t xml:space="preserve">popular technique mentioned was constant-Q transform (CQT) which was used in both Bioacoustic analysis and general acoustic studied. It transforms a data series into a frequency domain. The FFT was also popular mainly in Bioacoustic studies. </w:t>
       </w:r>
     </w:p>
     <w:p/>
@@ -303,26 +378,184 @@
     <w:p/>
     <w:p>
       <w:r>
-        <w:t xml:space="preserve">Machine learning algorithms: The survey showed that ensemble approaches are the most popular machine learning algorithms use in bioacoustics classification. Convolutional neural networks (CNN) were the most popular algorithms for general acoustic classifications. The choice of classifiers was motivated by the performance of similar classification tasks from previous studies. Bayesian and hidden Markov models showed the best accuracy levels for Bioacoustic sounds, however only a few studies used them – due </w:t>
+        <w:t>Machine learning algorithms: The survey showed that ensemble approaches are the most popular machine learning algorithms use in bioacoustics classification. Convolutional neural networks (CNN) were the most popular algorithms for general acoustic classifications. The choice of classifiers was motivated by the performance of similar classification tasks from previous studies. Bayesian</w:t>
+      </w:r>
+      <w:r>
+        <w:t xml:space="preserve"> [17]</w:t>
+      </w:r>
+      <w:r>
+        <w:t xml:space="preserve"> and hidden Markov models</w:t>
+      </w:r>
+      <w:r>
+        <w:t xml:space="preserve"> [18]</w:t>
+      </w:r>
+      <w:r>
+        <w:t xml:space="preserve"> showed the best accuracy levels for Bioacoustic sounds, however only a few studies used them – due </w:t>
       </w:r>
       <w:r>
         <w:t xml:space="preserve">to higher computational cost and greater statistical expertise required. CNN algorithms and ensemble approaches were more poplar; however, they had slightly lower accuracy (87-88%). </w:t>
       </w:r>
     </w:p>
     <w:p/>
+    <w:p/>
+    <w:p/>
     <w:p>
       <w:r>
         <w:rPr>
           <w:noProof/>
         </w:rPr>
+        <mc:AlternateContent>
+          <mc:Choice Requires="wps">
+            <w:drawing>
+              <wp:anchor distT="0" distB="0" distL="114300" distR="114300" simplePos="0" relativeHeight="251674624" behindDoc="1" locked="0" layoutInCell="1" allowOverlap="1" wp14:anchorId="3E98EC3C" wp14:editId="47FE7FB8">
+                <wp:simplePos x="0" y="0"/>
+                <wp:positionH relativeFrom="column">
+                  <wp:posOffset>1214755</wp:posOffset>
+                </wp:positionH>
+                <wp:positionV relativeFrom="paragraph">
+                  <wp:posOffset>1448435</wp:posOffset>
+                </wp:positionV>
+                <wp:extent cx="3449955" cy="635"/>
+                <wp:effectExtent l="0" t="0" r="4445" b="12065"/>
+                <wp:wrapTight wrapText="bothSides">
+                  <wp:wrapPolygon edited="0">
+                    <wp:start x="0" y="0"/>
+                    <wp:lineTo x="0" y="0"/>
+                    <wp:lineTo x="21548" y="0"/>
+                    <wp:lineTo x="21548" y="0"/>
+                    <wp:lineTo x="0" y="0"/>
+                  </wp:wrapPolygon>
+                </wp:wrapTight>
+                <wp:docPr id="12" name="Text Box 12"/>
+                <wp:cNvGraphicFramePr/>
+                <a:graphic xmlns:a="http://schemas.openxmlformats.org/drawingml/2006/main">
+                  <a:graphicData uri="http://schemas.microsoft.com/office/word/2010/wordprocessingShape">
+                    <wps:wsp>
+                      <wps:cNvSpPr txBox="1"/>
+                      <wps:spPr>
+                        <a:xfrm>
+                          <a:off x="0" y="0"/>
+                          <a:ext cx="3449955" cy="635"/>
+                        </a:xfrm>
+                        <a:prstGeom prst="rect">
+                          <a:avLst/>
+                        </a:prstGeom>
+                        <a:solidFill>
+                          <a:prstClr val="white"/>
+                        </a:solidFill>
+                        <a:ln>
+                          <a:noFill/>
+                        </a:ln>
+                      </wps:spPr>
+                      <wps:txbx>
+                        <w:txbxContent>
+                          <w:p>
+                            <w:pPr>
+                              <w:pStyle w:val="Caption"/>
+                              <w:rPr>
+                                <w:noProof/>
+                              </w:rPr>
+                            </w:pPr>
+                            <w:r>
+                              <w:t xml:space="preserve">Figure </w:t>
+                            </w:r>
+                            <w:r>
+                              <w:fldChar w:fldCharType="begin"/>
+                            </w:r>
+                            <w:r>
+                              <w:instrText xml:space="preserve"> SEQ Figure \* ARABIC </w:instrText>
+                            </w:r>
+                            <w:r>
+                              <w:fldChar w:fldCharType="separate"/>
+                            </w:r>
+                            <w:r>
+                              <w:rPr>
+                                <w:noProof/>
+                              </w:rPr>
+                              <w:t>1</w:t>
+                            </w:r>
+                            <w:r>
+                              <w:fldChar w:fldCharType="end"/>
+                            </w:r>
+                            <w:r>
+                              <w:t xml:space="preserve"> classification algorithms used for Bioacoustic and general acoustic studies [1]</w:t>
+                            </w:r>
+                          </w:p>
+                        </w:txbxContent>
+                      </wps:txbx>
+                      <wps:bodyPr rot="0" spcFirstLastPara="0" vertOverflow="overflow" horzOverflow="overflow" vert="horz" wrap="square" lIns="0" tIns="0" rIns="0" bIns="0" numCol="1" spcCol="0" rtlCol="0" fromWordArt="0" anchor="t" anchorCtr="0" forceAA="0" compatLnSpc="1">
+                        <a:prstTxWarp prst="textNoShape">
+                          <a:avLst/>
+                        </a:prstTxWarp>
+                        <a:spAutoFit/>
+                      </wps:bodyPr>
+                    </wps:wsp>
+                  </a:graphicData>
+                </a:graphic>
+              </wp:anchor>
+            </w:drawing>
+          </mc:Choice>
+          <mc:Fallback>
+            <w:pict>
+              <v:shapetype w14:anchorId="3E98EC3C" id="_x0000_t202" coordsize="21600,21600" o:spt="202" path="m,l,21600r21600,l21600,xe">
+                <v:stroke joinstyle="miter"/>
+                <v:path gradientshapeok="t" o:connecttype="rect"/>
+              </v:shapetype>
+              <v:shape id="Text Box 12" o:spid="_x0000_s1026" type="#_x0000_t202" style="position:absolute;left:0;text-align:left;margin-left:95.65pt;margin-top:114.05pt;width:271.65pt;height:.05pt;z-index:-251641856;visibility:visible;mso-wrap-style:square;mso-wrap-distance-left:9pt;mso-wrap-distance-top:0;mso-wrap-distance-right:9pt;mso-wrap-distance-bottom:0;mso-position-horizontal:absolute;mso-position-horizontal-relative:text;mso-position-vertical:absolute;mso-position-vertical-relative:text;v-text-anchor:top" o:gfxdata="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" stroked="f">
+                <v:textbox style="mso-fit-shape-to-text:t" inset="0,0,0,0">
+                  <w:txbxContent>
+                    <w:p>
+                      <w:pPr>
+                        <w:pStyle w:val="Caption"/>
+                        <w:rPr>
+                          <w:noProof/>
+                        </w:rPr>
+                      </w:pPr>
+                      <w:r>
+                        <w:t xml:space="preserve">Figure </w:t>
+                      </w:r>
+                      <w:r>
+                        <w:fldChar w:fldCharType="begin"/>
+                      </w:r>
+                      <w:r>
+                        <w:instrText xml:space="preserve"> SEQ Figure \* ARABIC </w:instrText>
+                      </w:r>
+                      <w:r>
+                        <w:fldChar w:fldCharType="separate"/>
+                      </w:r>
+                      <w:r>
+                        <w:rPr>
+                          <w:noProof/>
+                        </w:rPr>
+                        <w:t>1</w:t>
+                      </w:r>
+                      <w:r>
+                        <w:fldChar w:fldCharType="end"/>
+                      </w:r>
+                      <w:r>
+                        <w:t xml:space="preserve"> classification algorithms used for Bioacoustic and general acoustic studies [1]</w:t>
+                      </w:r>
+                    </w:p>
+                  </w:txbxContent>
+                </v:textbox>
+                <w10:wrap type="tight"/>
+              </v:shape>
+            </w:pict>
+          </mc:Fallback>
+        </mc:AlternateContent>
+      </w:r>
+      <w:r>
+        <w:rPr>
+          <w:noProof/>
+        </w:rPr>
         <w:drawing>
-          <wp:anchor distT="0" distB="0" distL="114300" distR="114300" simplePos="0" relativeHeight="251660288" behindDoc="1" locked="0" layoutInCell="1" allowOverlap="1" wp14:anchorId="41575AB5" wp14:editId="71C44823">
+          <wp:anchor distT="0" distB="0" distL="114300" distR="114300" simplePos="0" relativeHeight="251660288" behindDoc="1" locked="0" layoutInCell="1" allowOverlap="1" wp14:anchorId="41575AB5" wp14:editId="6684BFF9">
             <wp:simplePos x="0" y="0"/>
             <wp:positionH relativeFrom="column">
-              <wp:posOffset>1319033</wp:posOffset>
+              <wp:posOffset>1215200</wp:posOffset>
             </wp:positionH>
             <wp:positionV relativeFrom="paragraph">
-              <wp:posOffset>245595</wp:posOffset>
+              <wp:posOffset>-806279</wp:posOffset>
             </wp:positionV>
             <wp:extent cx="3449955" cy="2656840"/>
             <wp:effectExtent l="0" t="0" r="4445" b="0"/>
@@ -382,8 +615,6 @@
     </w:p>
     <w:p/>
     <w:p/>
-    <w:p/>
-    <w:p/>
     <w:p>
       <w:pPr>
         <w:jc w:val="center"/>
@@ -405,6 +636,146 @@
       </w:pPr>
     </w:p>
     <w:p>
+      <w:r>
+        <w:rPr>
+          <w:noProof/>
+        </w:rPr>
+        <mc:AlternateContent>
+          <mc:Choice Requires="wps">
+            <w:drawing>
+              <wp:anchor distT="0" distB="0" distL="114300" distR="114300" simplePos="0" relativeHeight="251666432" behindDoc="1" locked="0" layoutInCell="1" allowOverlap="1" wp14:anchorId="3EC4D883" wp14:editId="12F9295B">
+                <wp:simplePos x="0" y="0"/>
+                <wp:positionH relativeFrom="column">
+                  <wp:posOffset>0</wp:posOffset>
+                </wp:positionH>
+                <wp:positionV relativeFrom="paragraph">
+                  <wp:posOffset>7888605</wp:posOffset>
+                </wp:positionV>
+                <wp:extent cx="5731510" cy="635"/>
+                <wp:effectExtent l="0" t="0" r="0" b="12065"/>
+                <wp:wrapTight wrapText="bothSides">
+                  <wp:wrapPolygon edited="0">
+                    <wp:start x="0" y="0"/>
+                    <wp:lineTo x="0" y="0"/>
+                    <wp:lineTo x="21538" y="0"/>
+                    <wp:lineTo x="21538" y="0"/>
+                    <wp:lineTo x="0" y="0"/>
+                  </wp:wrapPolygon>
+                </wp:wrapTight>
+                <wp:docPr id="8" name="Text Box 8"/>
+                <wp:cNvGraphicFramePr/>
+                <a:graphic xmlns:a="http://schemas.openxmlformats.org/drawingml/2006/main">
+                  <a:graphicData uri="http://schemas.microsoft.com/office/word/2010/wordprocessingShape">
+                    <wps:wsp>
+                      <wps:cNvSpPr txBox="1"/>
+                      <wps:spPr>
+                        <a:xfrm>
+                          <a:off x="0" y="0"/>
+                          <a:ext cx="5731510" cy="635"/>
+                        </a:xfrm>
+                        <a:prstGeom prst="rect">
+                          <a:avLst/>
+                        </a:prstGeom>
+                        <a:solidFill>
+                          <a:prstClr val="white"/>
+                        </a:solidFill>
+                        <a:ln>
+                          <a:noFill/>
+                        </a:ln>
+                      </wps:spPr>
+                      <wps:txbx>
+                        <w:txbxContent>
+                          <w:p>
+                            <w:pPr>
+                              <w:pStyle w:val="Caption"/>
+                              <w:rPr>
+                                <w:noProof/>
+                              </w:rPr>
+                            </w:pPr>
+                            <w:r>
+                              <w:t xml:space="preserve">Figure </w:t>
+                            </w:r>
+                            <w:r>
+                              <w:fldChar w:fldCharType="begin"/>
+                            </w:r>
+                            <w:r>
+                              <w:instrText xml:space="preserve"> SEQ Figure \* ARABIC </w:instrText>
+                            </w:r>
+                            <w:r>
+                              <w:fldChar w:fldCharType="separate"/>
+                            </w:r>
+                            <w:r>
+                              <w:rPr>
+                                <w:noProof/>
+                              </w:rPr>
+                              <w:t>2</w:t>
+                            </w:r>
+                            <w:r>
+                              <w:fldChar w:fldCharType="end"/>
+                            </w:r>
+                            <w:r>
+                              <w:t xml:space="preserve"> Review of lit [9]</w:t>
+                            </w:r>
+                          </w:p>
+                        </w:txbxContent>
+                      </wps:txbx>
+                      <wps:bodyPr rot="0" spcFirstLastPara="0" vertOverflow="overflow" horzOverflow="overflow" vert="horz" wrap="square" lIns="0" tIns="0" rIns="0" bIns="0" numCol="1" spcCol="0" rtlCol="0" fromWordArt="0" anchor="t" anchorCtr="0" forceAA="0" compatLnSpc="1">
+                        <a:prstTxWarp prst="textNoShape">
+                          <a:avLst/>
+                        </a:prstTxWarp>
+                        <a:spAutoFit/>
+                      </wps:bodyPr>
+                    </wps:wsp>
+                  </a:graphicData>
+                </a:graphic>
+              </wp:anchor>
+            </w:drawing>
+          </mc:Choice>
+          <mc:Fallback>
+            <w:pict>
+              <v:shape w14:anchorId="3EC4D883" id="Text Box 8" o:spid="_x0000_s1027" type="#_x0000_t202" style="position:absolute;left:0;text-align:left;margin-left:0;margin-top:621.15pt;width:451.3pt;height:.05pt;z-index:-251650048;visibility:visible;mso-wrap-style:square;mso-wrap-distance-left:9pt;mso-wrap-distance-top:0;mso-wrap-distance-right:9pt;mso-wrap-distance-bottom:0;mso-position-horizontal:absolute;mso-position-horizontal-relative:text;mso-position-vertical:absolute;mso-position-vertical-relative:text;v-text-anchor:top" o:gfxdata="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" stroked="f">
+                <v:textbox style="mso-fit-shape-to-text:t" inset="0,0,0,0">
+                  <w:txbxContent>
+                    <w:p>
+                      <w:pPr>
+                        <w:pStyle w:val="Caption"/>
+                        <w:rPr>
+                          <w:noProof/>
+                        </w:rPr>
+                      </w:pPr>
+                      <w:r>
+                        <w:t xml:space="preserve">Figure </w:t>
+                      </w:r>
+                      <w:r>
+                        <w:fldChar w:fldCharType="begin"/>
+                      </w:r>
+                      <w:r>
+                        <w:instrText xml:space="preserve"> SEQ Figure \* ARABIC </w:instrText>
+                      </w:r>
+                      <w:r>
+                        <w:fldChar w:fldCharType="separate"/>
+                      </w:r>
+                      <w:r>
+                        <w:rPr>
+                          <w:noProof/>
+                        </w:rPr>
+                        <w:t>2</w:t>
+                      </w:r>
+                      <w:r>
+                        <w:fldChar w:fldCharType="end"/>
+                      </w:r>
+                      <w:r>
+                        <w:t xml:space="preserve"> Review of lit [9]</w:t>
+                      </w:r>
+                    </w:p>
+                  </w:txbxContent>
+                </v:textbox>
+                <w10:wrap type="tight"/>
+              </v:shape>
+            </w:pict>
+          </mc:Fallback>
+        </mc:AlternateContent>
+      </w:r>
       <w:r>
         <w:rPr>
           <w:noProof/>
@@ -474,7 +845,19 @@
         </w:drawing>
       </w:r>
       <w:r>
-        <w:t xml:space="preserve">Some researchers created models with a hybrid architecture combining transformers with Convolutional Neural network, proposing a CNN-Transformer and an automatic threshold optimization method. Others focused on models based only on Transformers, presenting Bidirectional Encoder Representations from Transformers (BERT) based models capable of performing sound classification. </w:t>
+        <w:t>Some researchers created models with a hybrid architecture combining transformers with Convolutional Neural network</w:t>
+      </w:r>
+      <w:r>
+        <w:t xml:space="preserve"> like </w:t>
+      </w:r>
+      <w:r>
+        <w:t xml:space="preserve">Kong et al. </w:t>
+      </w:r>
+      <w:r>
+        <w:t>[16]</w:t>
+      </w:r>
+      <w:r>
+        <w:t xml:space="preserve">, proposing a CNN-Transformer and an automatic threshold optimization method. Others focused on models based only on Transformers, presenting Bidirectional Encoder Representations from Transformers (BERT) based models capable of performing sound classification. </w:t>
       </w:r>
     </w:p>
     <w:bookmarkStart w:id="1" w:name="_Toc455389213" w:displacedByCustomXml="next"/>
@@ -498,14 +881,160 @@
             <w:rPr>
               <w:noProof/>
             </w:rPr>
+            <mc:AlternateContent>
+              <mc:Choice Requires="wps">
+                <w:drawing>
+                  <wp:anchor distT="0" distB="0" distL="114300" distR="114300" simplePos="0" relativeHeight="251670528" behindDoc="1" locked="0" layoutInCell="1" allowOverlap="1" wp14:anchorId="546CC6FB" wp14:editId="692DE993">
+                    <wp:simplePos x="0" y="0"/>
+                    <wp:positionH relativeFrom="column">
+                      <wp:posOffset>-113076</wp:posOffset>
+                    </wp:positionH>
+                    <wp:positionV relativeFrom="paragraph">
+                      <wp:posOffset>6163644</wp:posOffset>
+                    </wp:positionV>
+                    <wp:extent cx="5731510" cy="635"/>
+                    <wp:effectExtent l="0" t="0" r="0" b="12065"/>
+                    <wp:wrapTight wrapText="bothSides">
+                      <wp:wrapPolygon edited="0">
+                        <wp:start x="0" y="0"/>
+                        <wp:lineTo x="0" y="0"/>
+                        <wp:lineTo x="21538" y="0"/>
+                        <wp:lineTo x="21538" y="0"/>
+                        <wp:lineTo x="0" y="0"/>
+                      </wp:wrapPolygon>
+                    </wp:wrapTight>
+                    <wp:docPr id="10" name="Text Box 10"/>
+                    <wp:cNvGraphicFramePr/>
+                    <a:graphic xmlns:a="http://schemas.openxmlformats.org/drawingml/2006/main">
+                      <a:graphicData uri="http://schemas.microsoft.com/office/word/2010/wordprocessingShape">
+                        <wps:wsp>
+                          <wps:cNvSpPr txBox="1"/>
+                          <wps:spPr>
+                            <a:xfrm>
+                              <a:off x="0" y="0"/>
+                              <a:ext cx="5731510" cy="635"/>
+                            </a:xfrm>
+                            <a:prstGeom prst="rect">
+                              <a:avLst/>
+                            </a:prstGeom>
+                            <a:solidFill>
+                              <a:prstClr val="white"/>
+                            </a:solidFill>
+                            <a:ln>
+                              <a:noFill/>
+                            </a:ln>
+                          </wps:spPr>
+                          <wps:txbx>
+                            <w:txbxContent>
+                              <w:p>
+                                <w:pPr>
+                                  <w:pStyle w:val="Caption"/>
+                                </w:pPr>
+                                <w:r>
+                                  <w:t xml:space="preserve">Figure </w:t>
+                                </w:r>
+                                <w:r>
+                                  <w:fldChar w:fldCharType="begin"/>
+                                </w:r>
+                                <w:r>
+                                  <w:instrText xml:space="preserve"> SEQ Figure \* ARABIC </w:instrText>
+                                </w:r>
+                                <w:r>
+                                  <w:fldChar w:fldCharType="separate"/>
+                                </w:r>
+                                <w:r>
+                                  <w:rPr>
+                                    <w:noProof/>
+                                  </w:rPr>
+                                  <w:t>3</w:t>
+                                </w:r>
+                                <w:r>
+                                  <w:fldChar w:fldCharType="end"/>
+                                </w:r>
+                                <w:r>
+                                  <w:t xml:space="preserve"> review of li</w:t>
+                                </w:r>
+                                <w:r>
+                                  <w:rPr>
+                                    <w:noProof/>
+                                  </w:rPr>
+                                  <w:t>t [9]</w:t>
+                                </w:r>
+                              </w:p>
+                            </w:txbxContent>
+                          </wps:txbx>
+                          <wps:bodyPr rot="0" spcFirstLastPara="0" vertOverflow="overflow" horzOverflow="overflow" vert="horz" wrap="square" lIns="0" tIns="0" rIns="0" bIns="0" numCol="1" spcCol="0" rtlCol="0" fromWordArt="0" anchor="t" anchorCtr="0" forceAA="0" compatLnSpc="1">
+                            <a:prstTxWarp prst="textNoShape">
+                              <a:avLst/>
+                            </a:prstTxWarp>
+                            <a:spAutoFit/>
+                          </wps:bodyPr>
+                        </wps:wsp>
+                      </a:graphicData>
+                    </a:graphic>
+                  </wp:anchor>
+                </w:drawing>
+              </mc:Choice>
+              <mc:Fallback>
+                <w:pict>
+                  <v:shape w14:anchorId="546CC6FB" id="Text Box 10" o:spid="_x0000_s1028" type="#_x0000_t202" style="position:absolute;left:0;text-align:left;margin-left:-8.9pt;margin-top:485.35pt;width:451.3pt;height:.05pt;z-index:-251645952;visibility:visible;mso-wrap-style:square;mso-wrap-distance-left:9pt;mso-wrap-distance-top:0;mso-wrap-distance-right:9pt;mso-wrap-distance-bottom:0;mso-position-horizontal:absolute;mso-position-horizontal-relative:text;mso-position-vertical:absolute;mso-position-vertical-relative:text;v-text-anchor:top" o:gfxdata="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" stroked="f">
+                    <v:textbox style="mso-fit-shape-to-text:t" inset="0,0,0,0">
+                      <w:txbxContent>
+                        <w:p>
+                          <w:pPr>
+                            <w:pStyle w:val="Caption"/>
+                          </w:pPr>
+                          <w:r>
+                            <w:t xml:space="preserve">Figure </w:t>
+                          </w:r>
+                          <w:r>
+                            <w:fldChar w:fldCharType="begin"/>
+                          </w:r>
+                          <w:r>
+                            <w:instrText xml:space="preserve"> SEQ Figure \* ARABIC </w:instrText>
+                          </w:r>
+                          <w:r>
+                            <w:fldChar w:fldCharType="separate"/>
+                          </w:r>
+                          <w:r>
+                            <w:rPr>
+                              <w:noProof/>
+                            </w:rPr>
+                            <w:t>3</w:t>
+                          </w:r>
+                          <w:r>
+                            <w:fldChar w:fldCharType="end"/>
+                          </w:r>
+                          <w:r>
+                            <w:t xml:space="preserve"> review of li</w:t>
+                          </w:r>
+                          <w:r>
+                            <w:rPr>
+                              <w:noProof/>
+                            </w:rPr>
+                            <w:t>t [9]</w:t>
+                          </w:r>
+                        </w:p>
+                      </w:txbxContent>
+                    </v:textbox>
+                    <w10:wrap type="tight"/>
+                  </v:shape>
+                </w:pict>
+              </mc:Fallback>
+            </mc:AlternateContent>
+          </w:r>
+          <w:r>
+            <w:rPr>
+              <w:noProof/>
+            </w:rPr>
             <w:drawing>
-              <wp:anchor distT="0" distB="0" distL="114300" distR="114300" simplePos="0" relativeHeight="251663360" behindDoc="1" locked="0" layoutInCell="1" allowOverlap="1" wp14:anchorId="6BBE5F23" wp14:editId="4731B082">
+              <wp:anchor distT="0" distB="0" distL="114300" distR="114300" simplePos="0" relativeHeight="251663360" behindDoc="1" locked="0" layoutInCell="1" allowOverlap="1" wp14:anchorId="6BBE5F23" wp14:editId="00692CF5">
                 <wp:simplePos x="0" y="0"/>
                 <wp:positionH relativeFrom="column">
-                  <wp:posOffset>-56829</wp:posOffset>
+                  <wp:posOffset>-56515</wp:posOffset>
                 </wp:positionH>
                 <wp:positionV relativeFrom="paragraph">
-                  <wp:posOffset>2679490</wp:posOffset>
+                  <wp:posOffset>2997999</wp:posOffset>
                 </wp:positionV>
                 <wp:extent cx="5731510" cy="3276600"/>
                 <wp:effectExtent l="0" t="0" r="0" b="0"/>
@@ -561,6 +1090,140 @@
                 </wp14:sizeRelV>
               </wp:anchor>
             </w:drawing>
+          </w:r>
+          <w:r>
+            <w:rPr>
+              <w:noProof/>
+            </w:rPr>
+            <mc:AlternateContent>
+              <mc:Choice Requires="wps">
+                <w:drawing>
+                  <wp:anchor distT="0" distB="0" distL="114300" distR="114300" simplePos="0" relativeHeight="251668480" behindDoc="1" locked="0" layoutInCell="1" allowOverlap="1" wp14:anchorId="6B792C70" wp14:editId="103245AA">
+                    <wp:simplePos x="0" y="0"/>
+                    <wp:positionH relativeFrom="column">
+                      <wp:posOffset>0</wp:posOffset>
+                    </wp:positionH>
+                    <wp:positionV relativeFrom="paragraph">
+                      <wp:posOffset>2662555</wp:posOffset>
+                    </wp:positionV>
+                    <wp:extent cx="5731510" cy="635"/>
+                    <wp:effectExtent l="0" t="0" r="0" b="12065"/>
+                    <wp:wrapTight wrapText="bothSides">
+                      <wp:wrapPolygon edited="0">
+                        <wp:start x="0" y="0"/>
+                        <wp:lineTo x="0" y="0"/>
+                        <wp:lineTo x="21538" y="0"/>
+                        <wp:lineTo x="21538" y="0"/>
+                        <wp:lineTo x="0" y="0"/>
+                      </wp:wrapPolygon>
+                    </wp:wrapTight>
+                    <wp:docPr id="9" name="Text Box 9"/>
+                    <wp:cNvGraphicFramePr/>
+                    <a:graphic xmlns:a="http://schemas.openxmlformats.org/drawingml/2006/main">
+                      <a:graphicData uri="http://schemas.microsoft.com/office/word/2010/wordprocessingShape">
+                        <wps:wsp>
+                          <wps:cNvSpPr txBox="1"/>
+                          <wps:spPr>
+                            <a:xfrm>
+                              <a:off x="0" y="0"/>
+                              <a:ext cx="5731510" cy="635"/>
+                            </a:xfrm>
+                            <a:prstGeom prst="rect">
+                              <a:avLst/>
+                            </a:prstGeom>
+                            <a:solidFill>
+                              <a:prstClr val="white"/>
+                            </a:solidFill>
+                            <a:ln>
+                              <a:noFill/>
+                            </a:ln>
+                          </wps:spPr>
+                          <wps:txbx>
+                            <w:txbxContent>
+                              <w:p>
+                                <w:pPr>
+                                  <w:pStyle w:val="Caption"/>
+                                </w:pPr>
+                                <w:r>
+                                  <w:t xml:space="preserve">Figure </w:t>
+                                </w:r>
+                                <w:r>
+                                  <w:fldChar w:fldCharType="begin"/>
+                                </w:r>
+                                <w:r>
+                                  <w:instrText xml:space="preserve"> SEQ Figure \* ARABIC </w:instrText>
+                                </w:r>
+                                <w:r>
+                                  <w:fldChar w:fldCharType="separate"/>
+                                </w:r>
+                                <w:r>
+                                  <w:rPr>
+                                    <w:noProof/>
+                                  </w:rPr>
+                                  <w:t>4</w:t>
+                                </w:r>
+                                <w:r>
+                                  <w:fldChar w:fldCharType="end"/>
+                                </w:r>
+                                <w:r>
+                                  <w:t xml:space="preserve"> review of lit [9]</w:t>
+                                </w:r>
+                              </w:p>
+                            </w:txbxContent>
+                          </wps:txbx>
+                          <wps:bodyPr rot="0" spcFirstLastPara="0" vertOverflow="overflow" horzOverflow="overflow" vert="horz" wrap="square" lIns="0" tIns="0" rIns="0" bIns="0" numCol="1" spcCol="0" rtlCol="0" fromWordArt="0" anchor="t" anchorCtr="0" forceAA="0" compatLnSpc="1">
+                            <a:prstTxWarp prst="textNoShape">
+                              <a:avLst/>
+                            </a:prstTxWarp>
+                            <a:spAutoFit/>
+                          </wps:bodyPr>
+                        </wps:wsp>
+                      </a:graphicData>
+                    </a:graphic>
+                  </wp:anchor>
+                </w:drawing>
+              </mc:Choice>
+              <mc:Fallback>
+                <w:pict>
+                  <v:shape w14:anchorId="6B792C70" id="Text Box 9" o:spid="_x0000_s1029" type="#_x0000_t202" style="position:absolute;left:0;text-align:left;margin-left:0;margin-top:209.65pt;width:451.3pt;height:.05pt;z-index:-251648000;visibility:visible;mso-wrap-style:square;mso-wrap-distance-left:9pt;mso-wrap-distance-top:0;mso-wrap-distance-right:9pt;mso-wrap-distance-bottom:0;mso-position-horizontal:absolute;mso-position-horizontal-relative:text;mso-position-vertical:absolute;mso-position-vertical-relative:text;v-text-anchor:top" o:gfxdata="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" stroked="f">
+                    <v:textbox style="mso-fit-shape-to-text:t" inset="0,0,0,0">
+                      <w:txbxContent>
+                        <w:p>
+                          <w:pPr>
+                            <w:pStyle w:val="Caption"/>
+                          </w:pPr>
+                          <w:r>
+                            <w:t xml:space="preserve">Figure </w:t>
+                          </w:r>
+                          <w:r>
+                            <w:fldChar w:fldCharType="begin"/>
+                          </w:r>
+                          <w:r>
+                            <w:instrText xml:space="preserve"> SEQ Figure \* ARABIC </w:instrText>
+                          </w:r>
+                          <w:r>
+                            <w:fldChar w:fldCharType="separate"/>
+                          </w:r>
+                          <w:r>
+                            <w:rPr>
+                              <w:noProof/>
+                            </w:rPr>
+                            <w:t>4</w:t>
+                          </w:r>
+                          <w:r>
+                            <w:fldChar w:fldCharType="end"/>
+                          </w:r>
+                          <w:r>
+                            <w:t xml:space="preserve"> review of lit [9]</w:t>
+                          </w:r>
+                        </w:p>
+                      </w:txbxContent>
+                    </v:textbox>
+                    <w10:wrap type="tight"/>
+                  </v:shape>
+                </w:pict>
+              </mc:Fallback>
+            </mc:AlternateContent>
           </w:r>
           <w:r>
             <w:rPr>
@@ -632,6 +1295,7 @@
             </w:drawing>
           </w:r>
         </w:p>
+        <w:p/>
         <w:p>
           <w:r>
             <w:t>Researchers have shown that seep features include more significant information than handcrafted features, which translates into better results. To further improve the models’ performance, researchers have implemented attention mechanisms that allow focusing on the semantically relevant characteristics. Therefore, the following section is focused on studies that implements different attention mechanisms.</w:t>
@@ -646,7 +1310,152 @@
             </w:rPr>
           </w:pPr>
           <w:r>
+            <w:rPr>
+              <w:noProof/>
+            </w:rPr>
             <w:lastRenderedPageBreak/>
+            <mc:AlternateContent>
+              <mc:Choice Requires="wps">
+                <w:drawing>
+                  <wp:anchor distT="0" distB="0" distL="114300" distR="114300" simplePos="0" relativeHeight="251672576" behindDoc="1" locked="0" layoutInCell="1" allowOverlap="1" wp14:anchorId="1CFCD0CA" wp14:editId="74F459FC">
+                    <wp:simplePos x="0" y="0"/>
+                    <wp:positionH relativeFrom="column">
+                      <wp:posOffset>-635</wp:posOffset>
+                    </wp:positionH>
+                    <wp:positionV relativeFrom="paragraph">
+                      <wp:posOffset>4251960</wp:posOffset>
+                    </wp:positionV>
+                    <wp:extent cx="5617845" cy="635"/>
+                    <wp:effectExtent l="0" t="0" r="0" b="12065"/>
+                    <wp:wrapTight wrapText="bothSides">
+                      <wp:wrapPolygon edited="0">
+                        <wp:start x="0" y="0"/>
+                        <wp:lineTo x="0" y="0"/>
+                        <wp:lineTo x="21534" y="0"/>
+                        <wp:lineTo x="21534" y="0"/>
+                        <wp:lineTo x="0" y="0"/>
+                      </wp:wrapPolygon>
+                    </wp:wrapTight>
+                    <wp:docPr id="11" name="Text Box 11"/>
+                    <wp:cNvGraphicFramePr/>
+                    <a:graphic xmlns:a="http://schemas.openxmlformats.org/drawingml/2006/main">
+                      <a:graphicData uri="http://schemas.microsoft.com/office/word/2010/wordprocessingShape">
+                        <wps:wsp>
+                          <wps:cNvSpPr txBox="1"/>
+                          <wps:spPr>
+                            <a:xfrm>
+                              <a:off x="0" y="0"/>
+                              <a:ext cx="5617845" cy="635"/>
+                            </a:xfrm>
+                            <a:prstGeom prst="rect">
+                              <a:avLst/>
+                            </a:prstGeom>
+                            <a:solidFill>
+                              <a:prstClr val="white"/>
+                            </a:solidFill>
+                            <a:ln>
+                              <a:noFill/>
+                            </a:ln>
+                          </wps:spPr>
+                          <wps:txbx>
+                            <w:txbxContent>
+                              <w:p>
+                                <w:pPr>
+                                  <w:pStyle w:val="Caption"/>
+                                  <w:rPr>
+                                    <w:rFonts w:asciiTheme="majorHAnsi" w:eastAsiaTheme="majorEastAsia" w:hAnsiTheme="majorHAnsi" w:cstheme="majorBidi"/>
+                                    <w:noProof/>
+                                  </w:rPr>
+                                </w:pPr>
+                                <w:r>
+                                  <w:t xml:space="preserve">Figure </w:t>
+                                </w:r>
+                                <w:r>
+                                  <w:fldChar w:fldCharType="begin"/>
+                                </w:r>
+                                <w:r>
+                                  <w:instrText xml:space="preserve"> SEQ Figure \* ARABIC </w:instrText>
+                                </w:r>
+                                <w:r>
+                                  <w:fldChar w:fldCharType="separate"/>
+                                </w:r>
+                                <w:r>
+                                  <w:rPr>
+                                    <w:noProof/>
+                                  </w:rPr>
+                                  <w:t>5</w:t>
+                                </w:r>
+                                <w:r>
+                                  <w:fldChar w:fldCharType="end"/>
+                                </w:r>
+                                <w:r>
+                                  <w:t xml:space="preserve"> review of lit [9]</w:t>
+                                </w:r>
+                              </w:p>
+                            </w:txbxContent>
+                          </wps:txbx>
+                          <wps:bodyPr rot="0" spcFirstLastPara="0" vertOverflow="overflow" horzOverflow="overflow" vert="horz" wrap="square" lIns="0" tIns="0" rIns="0" bIns="0" numCol="1" spcCol="0" rtlCol="0" fromWordArt="0" anchor="t" anchorCtr="0" forceAA="0" compatLnSpc="1">
+                            <a:prstTxWarp prst="textNoShape">
+                              <a:avLst/>
+                            </a:prstTxWarp>
+                            <a:spAutoFit/>
+                          </wps:bodyPr>
+                        </wps:wsp>
+                      </a:graphicData>
+                    </a:graphic>
+                  </wp:anchor>
+                </w:drawing>
+              </mc:Choice>
+              <mc:Fallback>
+                <w:pict>
+                  <v:shape w14:anchorId="1CFCD0CA" id="Text Box 11" o:spid="_x0000_s1030" type="#_x0000_t202" style="position:absolute;left:0;text-align:left;margin-left:-.05pt;margin-top:334.8pt;width:442.35pt;height:.05pt;z-index:-251643904;visibility:visible;mso-wrap-style:square;mso-wrap-distance-left:9pt;mso-wrap-distance-top:0;mso-wrap-distance-right:9pt;mso-wrap-distance-bottom:0;mso-position-horizontal:absolute;mso-position-horizontal-relative:text;mso-position-vertical:absolute;mso-position-vertical-relative:text;v-text-anchor:top" o:gfxdata="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" stroked="f">
+                    <v:textbox style="mso-fit-shape-to-text:t" inset="0,0,0,0">
+                      <w:txbxContent>
+                        <w:p>
+                          <w:pPr>
+                            <w:pStyle w:val="Caption"/>
+                            <w:rPr>
+                              <w:rFonts w:asciiTheme="majorHAnsi" w:eastAsiaTheme="majorEastAsia" w:hAnsiTheme="majorHAnsi" w:cstheme="majorBidi"/>
+                              <w:noProof/>
+                            </w:rPr>
+                          </w:pPr>
+                          <w:r>
+                            <w:t xml:space="preserve">Figure </w:t>
+                          </w:r>
+                          <w:r>
+                            <w:fldChar w:fldCharType="begin"/>
+                          </w:r>
+                          <w:r>
+                            <w:instrText xml:space="preserve"> SEQ Figure \* ARABIC </w:instrText>
+                          </w:r>
+                          <w:r>
+                            <w:fldChar w:fldCharType="separate"/>
+                          </w:r>
+                          <w:r>
+                            <w:rPr>
+                              <w:noProof/>
+                            </w:rPr>
+                            <w:t>5</w:t>
+                          </w:r>
+                          <w:r>
+                            <w:fldChar w:fldCharType="end"/>
+                          </w:r>
+                          <w:r>
+                            <w:t xml:space="preserve"> review of lit [9]</w:t>
+                          </w:r>
+                        </w:p>
+                      </w:txbxContent>
+                    </v:textbox>
+                    <w10:wrap type="tight"/>
+                  </v:shape>
+                </w:pict>
+              </mc:Fallback>
+            </mc:AlternateContent>
+          </w:r>
+          <w:r>
+            <w:rPr>
+              <w:noProof/>
+            </w:rPr>
             <w:drawing>
               <wp:anchor distT="0" distB="0" distL="114300" distR="114300" simplePos="0" relativeHeight="251664384" behindDoc="1" locked="0" layoutInCell="1" allowOverlap="1" wp14:anchorId="6126C564" wp14:editId="7CA3AA0D">
                 <wp:simplePos x="0" y="0"/>
@@ -714,7 +1523,13 @@
         </w:p>
         <w:p>
           <w:r>
-            <w:t xml:space="preserve">The study presented by Zhang et al. incorporated temporal attention and channel attention mechanisms. His proposal used a Convolutional Recurrent Neural Network (CRNN) model of </w:t>
+            <w:t>The study presented by Zhang et al.</w:t>
+          </w:r>
+          <w:r>
+            <w:t xml:space="preserve"> (2019) [10]</w:t>
+          </w:r>
+          <w:r>
+            <w:t xml:space="preserve"> incorporated temporal attention and channel attention mechanisms. His proposal used a Convolutional Recurrent Neural Network (CRNN) model of </w:t>
           </w:r>
           <w:r>
             <w:t>eight</w:t>
@@ -744,7 +1559,13 @@
         <w:p/>
         <w:p>
           <w:r>
-            <w:t xml:space="preserve">Tripathi and Mishra introduced an attention-based Residual Neural Network (ResNet) model that efficiently learns Spatio-temporal relationships in the spectrogram, skipping the irrelevant regions. They also used time shift, adding noise and Spec Augment. </w:t>
+            <w:t xml:space="preserve">Tripathi and Mishra </w:t>
+          </w:r>
+          <w:r>
+            <w:t xml:space="preserve">[11] </w:t>
+          </w:r>
+          <w:r>
+            <w:t xml:space="preserve">introduced an attention-based Residual Neural Network (ResNet) model that efficiently learns Spatio-temporal relationships in the spectrogram, skipping the irrelevant regions. They also used time shift, adding noise and Spec Augment. </w:t>
           </w:r>
         </w:p>
         <w:p>
@@ -986,21 +1807,7 @@
         <w:rPr>
           <w:lang w:val="en-AU"/>
         </w:rPr>
-        <w:t xml:space="preserve">W. Chen, Q. Sun, X. Chen, G. </w:t>
-      </w:r>
-      <w:proofErr w:type="spellStart"/>
-      <w:r>
-        <w:rPr>
-          <w:lang w:val="en-AU"/>
-        </w:rPr>
-        <w:t>Xie</w:t>
-      </w:r>
-      <w:proofErr w:type="spellEnd"/>
-      <w:r>
-        <w:rPr>
-          <w:lang w:val="en-AU"/>
-        </w:rPr>
-        <w:t xml:space="preserve">, H. Wu, and C. Xu, “Deep Learning Methods for Heart Sounds Classification: A Systematic Review,” </w:t>
+        <w:t xml:space="preserve">W. Chen, Q. Sun, X. Chen, G. Xie, H. Wu, and C. Xu, “Deep Learning Methods for Heart Sounds Classification: A Systematic Review,” </w:t>
       </w:r>
       <w:r>
         <w:rPr>
@@ -1057,21 +1864,7 @@
         <w:rPr>
           <w:lang w:val="en-AU"/>
         </w:rPr>
-        <w:t xml:space="preserve">S. Sahoo, P. Dash, B. S. P. Mishra, and S. K. </w:t>
-      </w:r>
-      <w:proofErr w:type="spellStart"/>
-      <w:r>
-        <w:rPr>
-          <w:lang w:val="en-AU"/>
-        </w:rPr>
-        <w:t>Sabut</w:t>
-      </w:r>
-      <w:proofErr w:type="spellEnd"/>
-      <w:r>
-        <w:rPr>
-          <w:lang w:val="en-AU"/>
-        </w:rPr>
-        <w:t xml:space="preserve">, “Deep learning-based system to predict cardiac arrhythmia using hybrid features of transform techniques,” </w:t>
+        <w:t xml:space="preserve">S. Sahoo, P. Dash, B. S. P. Mishra, and S. K. Sabut, “Deep learning-based system to predict cardiac arrhythmia using hybrid features of transform techniques,” </w:t>
       </w:r>
       <w:r>
         <w:rPr>
@@ -1186,35 +1979,7 @@
         <w:rPr>
           <w:lang w:val="en-AU"/>
         </w:rPr>
-        <w:t xml:space="preserve">L. D. </w:t>
-      </w:r>
-      <w:proofErr w:type="spellStart"/>
-      <w:r>
-        <w:rPr>
-          <w:lang w:val="en-AU"/>
-        </w:rPr>
-        <w:t>Pha</w:t>
-      </w:r>
-      <w:proofErr w:type="spellEnd"/>
-      <w:r>
-        <w:rPr>
-          <w:lang w:val="en-AU"/>
-        </w:rPr>
-        <w:t xml:space="preserve">, “Robust Deep Learning Frameworks </w:t>
-      </w:r>
-      <w:proofErr w:type="gramStart"/>
-      <w:r>
-        <w:rPr>
-          <w:lang w:val="en-AU"/>
-        </w:rPr>
-        <w:t>For</w:t>
-      </w:r>
-      <w:proofErr w:type="gramEnd"/>
-      <w:r>
-        <w:rPr>
-          <w:lang w:val="en-AU"/>
-        </w:rPr>
-        <w:t xml:space="preserve"> Acoustic Scene and Respiratory Sound Classification,” Open Science Framework, preprint, Oct. 2021. doi: </w:t>
+        <w:t xml:space="preserve">L. D. Pha, “Robust Deep Learning Frameworks For Acoustic Scene and Respiratory Sound Classification,” Open Science Framework, preprint, Oct. 2021. doi: </w:t>
       </w:r>
       <w:hyperlink r:id="rId22" w:history="1">
         <w:r>
@@ -1288,6 +2053,615 @@
         </w:rPr>
         <w:t>.</w:t>
       </w:r>
+    </w:p>
+    <w:p>
+      <w:pPr>
+        <w:pStyle w:val="TableFigure"/>
+        <w:rPr>
+          <w:lang w:val="en-AU"/>
+        </w:rPr>
+      </w:pPr>
+      <w:r>
+        <w:rPr>
+          <w:lang w:val="en-AU"/>
+        </w:rPr>
+        <w:t>[10]</w:t>
+      </w:r>
+    </w:p>
+    <w:p>
+      <w:pPr>
+        <w:pStyle w:val="TableFigure"/>
+        <w:rPr>
+          <w:lang w:val="en-AU"/>
+        </w:rPr>
+      </w:pPr>
+      <w:r>
+        <w:rPr>
+          <w:lang w:val="en-AU"/>
+        </w:rPr>
+        <w:t xml:space="preserve">Zhang, Z.; Xu, S.; Zhang, S.; Qiao, T.; Cao, S. Learning Attentive Representations for Environmental Sound Classification. </w:t>
+      </w:r>
+      <w:r>
+        <w:rPr>
+          <w:i/>
+          <w:iCs/>
+          <w:lang w:val="en-AU"/>
+        </w:rPr>
+        <w:t xml:space="preserve">IEEE Access </w:t>
+      </w:r>
+      <w:r>
+        <w:rPr>
+          <w:b/>
+          <w:bCs/>
+          <w:lang w:val="en-AU"/>
+        </w:rPr>
+        <w:t>2019</w:t>
+      </w:r>
+      <w:r>
+        <w:rPr>
+          <w:lang w:val="en-AU"/>
+        </w:rPr>
+        <w:t xml:space="preserve">, </w:t>
+      </w:r>
+      <w:r>
+        <w:rPr>
+          <w:i/>
+          <w:iCs/>
+          <w:lang w:val="en-AU"/>
+        </w:rPr>
+        <w:t>7</w:t>
+      </w:r>
+      <w:r>
+        <w:rPr>
+          <w:lang w:val="en-AU"/>
+        </w:rPr>
+        <w:t xml:space="preserve">, 130327–130339. </w:t>
+      </w:r>
+    </w:p>
+    <w:p>
+      <w:pPr>
+        <w:pStyle w:val="TableFigure"/>
+        <w:rPr>
+          <w:lang w:val="en-AU"/>
+        </w:rPr>
+      </w:pPr>
+      <w:r>
+        <w:rPr>
+          <w:lang w:val="en-AU"/>
+        </w:rPr>
+        <w:t>[11]</w:t>
+      </w:r>
+    </w:p>
+    <w:p>
+      <w:pPr>
+        <w:pStyle w:val="TableFigure"/>
+        <w:rPr>
+          <w:lang w:val="en-AU"/>
+        </w:rPr>
+      </w:pPr>
+      <w:r>
+        <w:rPr>
+          <w:lang w:val="en-AU"/>
+        </w:rPr>
+        <w:t xml:space="preserve">Tripathi, A.M.; Mishra, A. Environment sound classification using an attention-based residual neural network. </w:t>
+      </w:r>
+      <w:r>
+        <w:rPr>
+          <w:i/>
+          <w:iCs/>
+          <w:lang w:val="en-AU"/>
+        </w:rPr>
+        <w:t xml:space="preserve">Neurocomputing </w:t>
+      </w:r>
+      <w:r>
+        <w:rPr>
+          <w:b/>
+          <w:bCs/>
+          <w:lang w:val="en-AU"/>
+        </w:rPr>
+        <w:t>2021</w:t>
+      </w:r>
+      <w:r>
+        <w:rPr>
+          <w:lang w:val="en-AU"/>
+        </w:rPr>
+        <w:t xml:space="preserve">, </w:t>
+      </w:r>
+      <w:r>
+        <w:rPr>
+          <w:i/>
+          <w:iCs/>
+          <w:lang w:val="en-AU"/>
+        </w:rPr>
+        <w:t>460</w:t>
+      </w:r>
+      <w:r>
+        <w:rPr>
+          <w:lang w:val="en-AU"/>
+        </w:rPr>
+        <w:t xml:space="preserve">, 409–423 </w:t>
+      </w:r>
+    </w:p>
+    <w:p>
+      <w:pPr>
+        <w:pStyle w:val="TableFigure"/>
+        <w:rPr>
+          <w:lang w:val="en-AU"/>
+        </w:rPr>
+      </w:pPr>
+      <w:r>
+        <w:rPr>
+          <w:lang w:val="en-AU"/>
+        </w:rPr>
+        <w:t>[12]</w:t>
+      </w:r>
+    </w:p>
+    <w:p>
+      <w:pPr>
+        <w:pStyle w:val="TableFigure"/>
+        <w:rPr>
+          <w:lang w:val="en-AU"/>
+        </w:rPr>
+      </w:pPr>
+      <w:r>
+        <w:rPr>
+          <w:lang w:val="en-AU"/>
+        </w:rPr>
+        <w:t xml:space="preserve">Kim, C.I.; Cho, Y.; Jung, S.; Rew, J.; Hwang, E. Animal sounds classification scheme based on multi-feature network with mixed datasets. </w:t>
+      </w:r>
+      <w:r>
+        <w:rPr>
+          <w:i/>
+          <w:iCs/>
+          <w:lang w:val="en-AU"/>
+        </w:rPr>
+        <w:t xml:space="preserve">KSII Trans. Internet Inf. Syst. (TIIS) </w:t>
+      </w:r>
+      <w:r>
+        <w:rPr>
+          <w:b/>
+          <w:bCs/>
+          <w:lang w:val="en-AU"/>
+        </w:rPr>
+        <w:t>2020</w:t>
+      </w:r>
+      <w:r>
+        <w:rPr>
+          <w:lang w:val="en-AU"/>
+        </w:rPr>
+        <w:t xml:space="preserve">, </w:t>
+      </w:r>
+      <w:r>
+        <w:rPr>
+          <w:i/>
+          <w:iCs/>
+          <w:lang w:val="en-AU"/>
+        </w:rPr>
+        <w:t>14</w:t>
+      </w:r>
+      <w:r>
+        <w:rPr>
+          <w:lang w:val="en-AU"/>
+        </w:rPr>
+        <w:t xml:space="preserve">, 3384–3398. </w:t>
+      </w:r>
+    </w:p>
+    <w:p>
+      <w:pPr>
+        <w:pStyle w:val="TableFigure"/>
+        <w:rPr>
+          <w:lang w:val="en-AU"/>
+        </w:rPr>
+      </w:pPr>
+      <w:r>
+        <w:rPr>
+          <w:lang w:val="en-AU"/>
+        </w:rPr>
+        <w:t>[13]</w:t>
+      </w:r>
+    </w:p>
+    <w:p>
+      <w:pPr>
+        <w:pStyle w:val="TableFigure"/>
+        <w:rPr>
+          <w:lang w:val="en-AU"/>
+        </w:rPr>
+      </w:pPr>
+      <w:r>
+        <w:rPr>
+          <w:lang w:val="en-AU"/>
+        </w:rPr>
+        <w:t xml:space="preserve">Nanni, L.; Brahnam, S.; Lumini, A.; Maguolo, G. Animal sound classification using dissimilarity spaces. </w:t>
+      </w:r>
+      <w:r>
+        <w:rPr>
+          <w:i/>
+          <w:iCs/>
+          <w:lang w:val="en-AU"/>
+        </w:rPr>
+        <w:t xml:space="preserve">Appl. Sci. </w:t>
+      </w:r>
+      <w:r>
+        <w:rPr>
+          <w:b/>
+          <w:bCs/>
+          <w:lang w:val="en-AU"/>
+        </w:rPr>
+        <w:t>2020</w:t>
+      </w:r>
+      <w:r>
+        <w:rPr>
+          <w:lang w:val="en-AU"/>
+        </w:rPr>
+        <w:t xml:space="preserve">, </w:t>
+      </w:r>
+      <w:r>
+        <w:rPr>
+          <w:i/>
+          <w:iCs/>
+          <w:lang w:val="en-AU"/>
+        </w:rPr>
+        <w:t>10</w:t>
+      </w:r>
+      <w:r>
+        <w:rPr>
+          <w:lang w:val="en-AU"/>
+        </w:rPr>
+        <w:t xml:space="preserve">, 8578. </w:t>
+      </w:r>
+    </w:p>
+    <w:p>
+      <w:pPr>
+        <w:pStyle w:val="TableFigure"/>
+        <w:rPr>
+          <w:lang w:val="en-AU"/>
+        </w:rPr>
+      </w:pPr>
+    </w:p>
+    <w:p>
+      <w:pPr>
+        <w:pStyle w:val="TableFigure"/>
+        <w:rPr>
+          <w:lang w:val="en-AU"/>
+        </w:rPr>
+      </w:pPr>
+    </w:p>
+    <w:p>
+      <w:pPr>
+        <w:pStyle w:val="TableFigure"/>
+        <w:rPr>
+          <w:lang w:val="en-AU"/>
+        </w:rPr>
+      </w:pPr>
+      <w:r>
+        <w:rPr>
+          <w:lang w:val="en-AU"/>
+        </w:rPr>
+        <w:lastRenderedPageBreak/>
+        <w:t>[14]</w:t>
+      </w:r>
+    </w:p>
+    <w:p>
+      <w:pPr>
+        <w:pStyle w:val="TableFigure"/>
+        <w:rPr>
+          <w:lang w:val="en-AU"/>
+        </w:rPr>
+      </w:pPr>
+      <w:r>
+        <w:rPr>
+          <w:lang w:val="en-AU"/>
+        </w:rPr>
+        <w:t xml:space="preserve">Gunasekaran, S.; Revathy, K. Content-based classification and retrieval of wild animal sounds using feature selection algorithm. </w:t>
+      </w:r>
+    </w:p>
+    <w:p>
+      <w:pPr>
+        <w:pStyle w:val="TableFigure"/>
+        <w:rPr>
+          <w:lang w:val="en-AU"/>
+        </w:rPr>
+      </w:pPr>
+      <w:r>
+        <w:rPr>
+          <w:lang w:val="en-AU"/>
+        </w:rPr>
+        <w:t xml:space="preserve">In Proceedings of the 2010 Second International Conference on Machine Learning and Computing, Bangalore, India, 9–11 </w:t>
+      </w:r>
+    </w:p>
+    <w:p>
+      <w:pPr>
+        <w:pStyle w:val="TableFigure"/>
+        <w:rPr>
+          <w:lang w:val="en-AU"/>
+        </w:rPr>
+      </w:pPr>
+      <w:r>
+        <w:rPr>
+          <w:lang w:val="en-AU"/>
+        </w:rPr>
+        <w:t xml:space="preserve">February 2010; pp. 272–275. </w:t>
+      </w:r>
+    </w:p>
+    <w:p>
+      <w:pPr>
+        <w:pStyle w:val="TableFigure"/>
+        <w:rPr>
+          <w:lang w:val="en-AU"/>
+        </w:rPr>
+      </w:pPr>
+      <w:r>
+        <w:rPr>
+          <w:lang w:val="en-AU"/>
+        </w:rPr>
+        <w:t>[15]</w:t>
+      </w:r>
+    </w:p>
+    <w:p>
+      <w:pPr>
+        <w:pStyle w:val="TableFigure"/>
+        <w:rPr>
+          <w:lang w:val="en-AU"/>
+        </w:rPr>
+      </w:pPr>
+      <w:r>
+        <w:rPr>
+          <w:lang w:val="en-AU"/>
+        </w:rPr>
+        <w:t xml:space="preserve">Noda, J.J.; Travieso, C.M.; Sanchez-Rodriguez, D. Methodology for automatic bioacoustic classification of anurans based on feature fusion. </w:t>
+      </w:r>
+      <w:r>
+        <w:rPr>
+          <w:i/>
+          <w:iCs/>
+          <w:lang w:val="en-AU"/>
+        </w:rPr>
+        <w:t xml:space="preserve">Expert Syst. Appl. </w:t>
+      </w:r>
+      <w:r>
+        <w:rPr>
+          <w:b/>
+          <w:bCs/>
+          <w:lang w:val="en-AU"/>
+        </w:rPr>
+        <w:t>2016</w:t>
+      </w:r>
+      <w:r>
+        <w:rPr>
+          <w:lang w:val="en-AU"/>
+        </w:rPr>
+        <w:t xml:space="preserve">, </w:t>
+      </w:r>
+      <w:r>
+        <w:rPr>
+          <w:i/>
+          <w:iCs/>
+          <w:lang w:val="en-AU"/>
+        </w:rPr>
+        <w:t>50</w:t>
+      </w:r>
+      <w:r>
+        <w:rPr>
+          <w:lang w:val="en-AU"/>
+        </w:rPr>
+        <w:t xml:space="preserve">, 100–106.  </w:t>
+      </w:r>
+    </w:p>
+    <w:p>
+      <w:pPr>
+        <w:pStyle w:val="TableFigure"/>
+        <w:rPr>
+          <w:lang w:val="en-AU"/>
+        </w:rPr>
+      </w:pPr>
+      <w:r>
+        <w:rPr>
+          <w:lang w:val="en-AU"/>
+        </w:rPr>
+        <w:t>[16]</w:t>
+      </w:r>
+    </w:p>
+    <w:p>
+      <w:pPr>
+        <w:pStyle w:val="TableFigure"/>
+        <w:rPr>
+          <w:lang w:val="en-AU"/>
+        </w:rPr>
+      </w:pPr>
+      <w:r>
+        <w:rPr>
+          <w:lang w:val="en-AU"/>
+        </w:rPr>
+        <w:t xml:space="preserve">Kong, Q.; Xu, Y.; Plumbley, M. Sound Event Detection of Weakly Labelled Data With CNN-Transformer and Automatic Threshold Optimization. </w:t>
+      </w:r>
+      <w:r>
+        <w:rPr>
+          <w:i/>
+          <w:iCs/>
+          <w:lang w:val="en-AU"/>
+        </w:rPr>
+        <w:t xml:space="preserve">IEEE/Acm Trans. Audio Speech Lang. Process. </w:t>
+      </w:r>
+      <w:r>
+        <w:rPr>
+          <w:b/>
+          <w:bCs/>
+          <w:lang w:val="en-AU"/>
+        </w:rPr>
+        <w:t>2020</w:t>
+      </w:r>
+      <w:r>
+        <w:rPr>
+          <w:lang w:val="en-AU"/>
+        </w:rPr>
+        <w:t xml:space="preserve">, </w:t>
+      </w:r>
+      <w:r>
+        <w:rPr>
+          <w:i/>
+          <w:iCs/>
+          <w:lang w:val="en-AU"/>
+        </w:rPr>
+        <w:t>28</w:t>
+      </w:r>
+      <w:r>
+        <w:rPr>
+          <w:lang w:val="en-AU"/>
+        </w:rPr>
+        <w:t xml:space="preserve">, 2450–2460. </w:t>
+      </w:r>
+    </w:p>
+    <w:p>
+      <w:pPr>
+        <w:pStyle w:val="TableFigure"/>
+        <w:rPr>
+          <w:lang w:val="en-AU"/>
+        </w:rPr>
+      </w:pPr>
+      <w:r>
+        <w:rPr>
+          <w:lang w:val="en-AU"/>
+        </w:rPr>
+        <w:t>[17]</w:t>
+      </w:r>
+    </w:p>
+    <w:p>
+      <w:pPr>
+        <w:pStyle w:val="TableFigure"/>
+        <w:rPr>
+          <w:lang w:val="en-AU"/>
+        </w:rPr>
+      </w:pPr>
+      <w:r>
+        <w:rPr>
+          <w:lang w:val="en-AU"/>
+        </w:rPr>
+        <w:t xml:space="preserve">Bravo Sanchez, F.J.; Hossain, M.R.; English, N.B.; Moore, S.T. Bioacoustic classification of avian calls from raw sound waveforms with an open-source deep learning architecture. </w:t>
+      </w:r>
+      <w:r>
+        <w:rPr>
+          <w:i/>
+          <w:iCs/>
+          <w:lang w:val="en-AU"/>
+        </w:rPr>
+        <w:t xml:space="preserve">Sci. Rep. </w:t>
+      </w:r>
+      <w:r>
+        <w:rPr>
+          <w:b/>
+          <w:bCs/>
+          <w:lang w:val="en-AU"/>
+        </w:rPr>
+        <w:t>2021</w:t>
+      </w:r>
+      <w:r>
+        <w:rPr>
+          <w:lang w:val="en-AU"/>
+        </w:rPr>
+        <w:t xml:space="preserve">, </w:t>
+      </w:r>
+      <w:r>
+        <w:rPr>
+          <w:i/>
+          <w:iCs/>
+          <w:lang w:val="en-AU"/>
+        </w:rPr>
+        <w:t>11</w:t>
+      </w:r>
+      <w:r>
+        <w:rPr>
+          <w:lang w:val="en-AU"/>
+        </w:rPr>
+        <w:t xml:space="preserve">, 15733. </w:t>
+      </w:r>
+    </w:p>
+    <w:p>
+      <w:pPr>
+        <w:pStyle w:val="TableFigure"/>
+        <w:rPr>
+          <w:lang w:val="en-AU"/>
+        </w:rPr>
+      </w:pPr>
+      <w:r>
+        <w:rPr>
+          <w:lang w:val="en-AU"/>
+        </w:rPr>
+        <w:t>[18]</w:t>
+      </w:r>
+    </w:p>
+    <w:p>
+      <w:pPr>
+        <w:pStyle w:val="TableFigure"/>
+        <w:rPr>
+          <w:lang w:val="en-AU"/>
+        </w:rPr>
+      </w:pPr>
+      <w:r>
+        <w:rPr>
+          <w:lang w:val="en-AU"/>
+        </w:rPr>
+        <w:t xml:space="preserve">Bergler, C.; Schröter, H.; Cheng, R.X.; Barth, V.; Weber, M.; Nöth, E.; Hofer, H.; Maier, A. ORCA-SPOT: An automatic killer whale sound detection toolkit using deep learning. </w:t>
+      </w:r>
+      <w:r>
+        <w:rPr>
+          <w:i/>
+          <w:iCs/>
+          <w:lang w:val="en-AU"/>
+        </w:rPr>
+        <w:t xml:space="preserve">Sci. Rep. </w:t>
+      </w:r>
+      <w:r>
+        <w:rPr>
+          <w:b/>
+          <w:bCs/>
+          <w:lang w:val="en-AU"/>
+        </w:rPr>
+        <w:t>2019</w:t>
+      </w:r>
+      <w:r>
+        <w:rPr>
+          <w:lang w:val="en-AU"/>
+        </w:rPr>
+        <w:t xml:space="preserve">, </w:t>
+      </w:r>
+      <w:r>
+        <w:rPr>
+          <w:i/>
+          <w:iCs/>
+          <w:lang w:val="en-AU"/>
+        </w:rPr>
+        <w:t>9</w:t>
+      </w:r>
+      <w:r>
+        <w:rPr>
+          <w:lang w:val="en-AU"/>
+        </w:rPr>
+        <w:t xml:space="preserve">, 10997. </w:t>
+      </w:r>
+    </w:p>
+    <w:p>
+      <w:pPr>
+        <w:pStyle w:val="TableFigure"/>
+        <w:rPr>
+          <w:lang w:val="en-AU"/>
+        </w:rPr>
+      </w:pPr>
+    </w:p>
+    <w:p>
+      <w:pPr>
+        <w:pStyle w:val="TableFigure"/>
+        <w:rPr>
+          <w:lang w:val="en-AU"/>
+        </w:rPr>
+      </w:pPr>
+    </w:p>
+    <w:p>
+      <w:pPr>
+        <w:pStyle w:val="TableFigure"/>
+        <w:rPr>
+          <w:lang w:val="en-AU"/>
+        </w:rPr>
+      </w:pPr>
     </w:p>
     <w:sectPr>
       <w:headerReference w:type="default" r:id="rId24"/>
@@ -1710,6 +3084,1023 @@
       </w:rPr>
     </w:lvl>
   </w:abstractNum>
+  <w:abstractNum w:abstractNumId="10" w15:restartNumberingAfterBreak="0">
+    <w:nsid w:val="038079E2"/>
+    <w:multiLevelType w:val="multilevel"/>
+    <w:tmpl w:val="269EF396"/>
+    <w:lvl w:ilvl="0">
+      <w:start w:val="45"/>
+      <w:numFmt w:val="decimal"/>
+      <w:lvlText w:val="%1."/>
+      <w:lvlJc w:val="left"/>
+      <w:pPr>
+        <w:tabs>
+          <w:tab w:val="num" w:pos="720"/>
+        </w:tabs>
+        <w:ind w:left="720" w:hanging="360"/>
+      </w:pPr>
+    </w:lvl>
+    <w:lvl w:ilvl="1" w:tentative="1">
+      <w:start w:val="1"/>
+      <w:numFmt w:val="decimal"/>
+      <w:lvlText w:val="%2."/>
+      <w:lvlJc w:val="left"/>
+      <w:pPr>
+        <w:tabs>
+          <w:tab w:val="num" w:pos="1440"/>
+        </w:tabs>
+        <w:ind w:left="1440" w:hanging="360"/>
+      </w:pPr>
+    </w:lvl>
+    <w:lvl w:ilvl="2" w:tentative="1">
+      <w:start w:val="1"/>
+      <w:numFmt w:val="decimal"/>
+      <w:lvlText w:val="%3."/>
+      <w:lvlJc w:val="left"/>
+      <w:pPr>
+        <w:tabs>
+          <w:tab w:val="num" w:pos="2160"/>
+        </w:tabs>
+        <w:ind w:left="2160" w:hanging="360"/>
+      </w:pPr>
+    </w:lvl>
+    <w:lvl w:ilvl="3" w:tentative="1">
+      <w:start w:val="1"/>
+      <w:numFmt w:val="decimal"/>
+      <w:lvlText w:val="%4."/>
+      <w:lvlJc w:val="left"/>
+      <w:pPr>
+        <w:tabs>
+          <w:tab w:val="num" w:pos="2880"/>
+        </w:tabs>
+        <w:ind w:left="2880" w:hanging="360"/>
+      </w:pPr>
+    </w:lvl>
+    <w:lvl w:ilvl="4" w:tentative="1">
+      <w:start w:val="1"/>
+      <w:numFmt w:val="decimal"/>
+      <w:lvlText w:val="%5."/>
+      <w:lvlJc w:val="left"/>
+      <w:pPr>
+        <w:tabs>
+          <w:tab w:val="num" w:pos="3600"/>
+        </w:tabs>
+        <w:ind w:left="3600" w:hanging="360"/>
+      </w:pPr>
+    </w:lvl>
+    <w:lvl w:ilvl="5" w:tentative="1">
+      <w:start w:val="1"/>
+      <w:numFmt w:val="decimal"/>
+      <w:lvlText w:val="%6."/>
+      <w:lvlJc w:val="left"/>
+      <w:pPr>
+        <w:tabs>
+          <w:tab w:val="num" w:pos="4320"/>
+        </w:tabs>
+        <w:ind w:left="4320" w:hanging="360"/>
+      </w:pPr>
+    </w:lvl>
+    <w:lvl w:ilvl="6" w:tentative="1">
+      <w:start w:val="1"/>
+      <w:numFmt w:val="decimal"/>
+      <w:lvlText w:val="%7."/>
+      <w:lvlJc w:val="left"/>
+      <w:pPr>
+        <w:tabs>
+          <w:tab w:val="num" w:pos="5040"/>
+        </w:tabs>
+        <w:ind w:left="5040" w:hanging="360"/>
+      </w:pPr>
+    </w:lvl>
+    <w:lvl w:ilvl="7" w:tentative="1">
+      <w:start w:val="1"/>
+      <w:numFmt w:val="decimal"/>
+      <w:lvlText w:val="%8."/>
+      <w:lvlJc w:val="left"/>
+      <w:pPr>
+        <w:tabs>
+          <w:tab w:val="num" w:pos="5760"/>
+        </w:tabs>
+        <w:ind w:left="5760" w:hanging="360"/>
+      </w:pPr>
+    </w:lvl>
+    <w:lvl w:ilvl="8" w:tentative="1">
+      <w:start w:val="1"/>
+      <w:numFmt w:val="decimal"/>
+      <w:lvlText w:val="%9."/>
+      <w:lvlJc w:val="left"/>
+      <w:pPr>
+        <w:tabs>
+          <w:tab w:val="num" w:pos="6480"/>
+        </w:tabs>
+        <w:ind w:left="6480" w:hanging="360"/>
+      </w:pPr>
+    </w:lvl>
+  </w:abstractNum>
+  <w:abstractNum w:abstractNumId="11" w15:restartNumberingAfterBreak="0">
+    <w:nsid w:val="15C97761"/>
+    <w:multiLevelType w:val="multilevel"/>
+    <w:tmpl w:val="13D8912E"/>
+    <w:lvl w:ilvl="0">
+      <w:start w:val="45"/>
+      <w:numFmt w:val="decimal"/>
+      <w:lvlText w:val="%1."/>
+      <w:lvlJc w:val="left"/>
+      <w:pPr>
+        <w:tabs>
+          <w:tab w:val="num" w:pos="720"/>
+        </w:tabs>
+        <w:ind w:left="720" w:hanging="360"/>
+      </w:pPr>
+    </w:lvl>
+    <w:lvl w:ilvl="1" w:tentative="1">
+      <w:start w:val="1"/>
+      <w:numFmt w:val="decimal"/>
+      <w:lvlText w:val="%2."/>
+      <w:lvlJc w:val="left"/>
+      <w:pPr>
+        <w:tabs>
+          <w:tab w:val="num" w:pos="1440"/>
+        </w:tabs>
+        <w:ind w:left="1440" w:hanging="360"/>
+      </w:pPr>
+    </w:lvl>
+    <w:lvl w:ilvl="2" w:tentative="1">
+      <w:start w:val="1"/>
+      <w:numFmt w:val="decimal"/>
+      <w:lvlText w:val="%3."/>
+      <w:lvlJc w:val="left"/>
+      <w:pPr>
+        <w:tabs>
+          <w:tab w:val="num" w:pos="2160"/>
+        </w:tabs>
+        <w:ind w:left="2160" w:hanging="360"/>
+      </w:pPr>
+    </w:lvl>
+    <w:lvl w:ilvl="3" w:tentative="1">
+      <w:start w:val="1"/>
+      <w:numFmt w:val="decimal"/>
+      <w:lvlText w:val="%4."/>
+      <w:lvlJc w:val="left"/>
+      <w:pPr>
+        <w:tabs>
+          <w:tab w:val="num" w:pos="2880"/>
+        </w:tabs>
+        <w:ind w:left="2880" w:hanging="360"/>
+      </w:pPr>
+    </w:lvl>
+    <w:lvl w:ilvl="4" w:tentative="1">
+      <w:start w:val="1"/>
+      <w:numFmt w:val="decimal"/>
+      <w:lvlText w:val="%5."/>
+      <w:lvlJc w:val="left"/>
+      <w:pPr>
+        <w:tabs>
+          <w:tab w:val="num" w:pos="3600"/>
+        </w:tabs>
+        <w:ind w:left="3600" w:hanging="360"/>
+      </w:pPr>
+    </w:lvl>
+    <w:lvl w:ilvl="5" w:tentative="1">
+      <w:start w:val="1"/>
+      <w:numFmt w:val="decimal"/>
+      <w:lvlText w:val="%6."/>
+      <w:lvlJc w:val="left"/>
+      <w:pPr>
+        <w:tabs>
+          <w:tab w:val="num" w:pos="4320"/>
+        </w:tabs>
+        <w:ind w:left="4320" w:hanging="360"/>
+      </w:pPr>
+    </w:lvl>
+    <w:lvl w:ilvl="6" w:tentative="1">
+      <w:start w:val="1"/>
+      <w:numFmt w:val="decimal"/>
+      <w:lvlText w:val="%7."/>
+      <w:lvlJc w:val="left"/>
+      <w:pPr>
+        <w:tabs>
+          <w:tab w:val="num" w:pos="5040"/>
+        </w:tabs>
+        <w:ind w:left="5040" w:hanging="360"/>
+      </w:pPr>
+    </w:lvl>
+    <w:lvl w:ilvl="7" w:tentative="1">
+      <w:start w:val="1"/>
+      <w:numFmt w:val="decimal"/>
+      <w:lvlText w:val="%8."/>
+      <w:lvlJc w:val="left"/>
+      <w:pPr>
+        <w:tabs>
+          <w:tab w:val="num" w:pos="5760"/>
+        </w:tabs>
+        <w:ind w:left="5760" w:hanging="360"/>
+      </w:pPr>
+    </w:lvl>
+    <w:lvl w:ilvl="8" w:tentative="1">
+      <w:start w:val="1"/>
+      <w:numFmt w:val="decimal"/>
+      <w:lvlText w:val="%9."/>
+      <w:lvlJc w:val="left"/>
+      <w:pPr>
+        <w:tabs>
+          <w:tab w:val="num" w:pos="6480"/>
+        </w:tabs>
+        <w:ind w:left="6480" w:hanging="360"/>
+      </w:pPr>
+    </w:lvl>
+  </w:abstractNum>
+  <w:abstractNum w:abstractNumId="12" w15:restartNumberingAfterBreak="0">
+    <w:nsid w:val="1FD96E24"/>
+    <w:multiLevelType w:val="multilevel"/>
+    <w:tmpl w:val="351248D0"/>
+    <w:lvl w:ilvl="0">
+      <w:start w:val="4"/>
+      <w:numFmt w:val="decimal"/>
+      <w:lvlText w:val="%1."/>
+      <w:lvlJc w:val="left"/>
+      <w:pPr>
+        <w:tabs>
+          <w:tab w:val="num" w:pos="720"/>
+        </w:tabs>
+        <w:ind w:left="720" w:hanging="360"/>
+      </w:pPr>
+    </w:lvl>
+    <w:lvl w:ilvl="1" w:tentative="1">
+      <w:start w:val="1"/>
+      <w:numFmt w:val="decimal"/>
+      <w:lvlText w:val="%2."/>
+      <w:lvlJc w:val="left"/>
+      <w:pPr>
+        <w:tabs>
+          <w:tab w:val="num" w:pos="1440"/>
+        </w:tabs>
+        <w:ind w:left="1440" w:hanging="360"/>
+      </w:pPr>
+    </w:lvl>
+    <w:lvl w:ilvl="2" w:tentative="1">
+      <w:start w:val="1"/>
+      <w:numFmt w:val="decimal"/>
+      <w:lvlText w:val="%3."/>
+      <w:lvlJc w:val="left"/>
+      <w:pPr>
+        <w:tabs>
+          <w:tab w:val="num" w:pos="2160"/>
+        </w:tabs>
+        <w:ind w:left="2160" w:hanging="360"/>
+      </w:pPr>
+    </w:lvl>
+    <w:lvl w:ilvl="3" w:tentative="1">
+      <w:start w:val="1"/>
+      <w:numFmt w:val="decimal"/>
+      <w:lvlText w:val="%4."/>
+      <w:lvlJc w:val="left"/>
+      <w:pPr>
+        <w:tabs>
+          <w:tab w:val="num" w:pos="2880"/>
+        </w:tabs>
+        <w:ind w:left="2880" w:hanging="360"/>
+      </w:pPr>
+    </w:lvl>
+    <w:lvl w:ilvl="4" w:tentative="1">
+      <w:start w:val="1"/>
+      <w:numFmt w:val="decimal"/>
+      <w:lvlText w:val="%5."/>
+      <w:lvlJc w:val="left"/>
+      <w:pPr>
+        <w:tabs>
+          <w:tab w:val="num" w:pos="3600"/>
+        </w:tabs>
+        <w:ind w:left="3600" w:hanging="360"/>
+      </w:pPr>
+    </w:lvl>
+    <w:lvl w:ilvl="5" w:tentative="1">
+      <w:start w:val="1"/>
+      <w:numFmt w:val="decimal"/>
+      <w:lvlText w:val="%6."/>
+      <w:lvlJc w:val="left"/>
+      <w:pPr>
+        <w:tabs>
+          <w:tab w:val="num" w:pos="4320"/>
+        </w:tabs>
+        <w:ind w:left="4320" w:hanging="360"/>
+      </w:pPr>
+    </w:lvl>
+    <w:lvl w:ilvl="6" w:tentative="1">
+      <w:start w:val="1"/>
+      <w:numFmt w:val="decimal"/>
+      <w:lvlText w:val="%7."/>
+      <w:lvlJc w:val="left"/>
+      <w:pPr>
+        <w:tabs>
+          <w:tab w:val="num" w:pos="5040"/>
+        </w:tabs>
+        <w:ind w:left="5040" w:hanging="360"/>
+      </w:pPr>
+    </w:lvl>
+    <w:lvl w:ilvl="7" w:tentative="1">
+      <w:start w:val="1"/>
+      <w:numFmt w:val="decimal"/>
+      <w:lvlText w:val="%8."/>
+      <w:lvlJc w:val="left"/>
+      <w:pPr>
+        <w:tabs>
+          <w:tab w:val="num" w:pos="5760"/>
+        </w:tabs>
+        <w:ind w:left="5760" w:hanging="360"/>
+      </w:pPr>
+    </w:lvl>
+    <w:lvl w:ilvl="8" w:tentative="1">
+      <w:start w:val="1"/>
+      <w:numFmt w:val="decimal"/>
+      <w:lvlText w:val="%9."/>
+      <w:lvlJc w:val="left"/>
+      <w:pPr>
+        <w:tabs>
+          <w:tab w:val="num" w:pos="6480"/>
+        </w:tabs>
+        <w:ind w:left="6480" w:hanging="360"/>
+      </w:pPr>
+    </w:lvl>
+  </w:abstractNum>
+  <w:abstractNum w:abstractNumId="13" w15:restartNumberingAfterBreak="0">
+    <w:nsid w:val="49767DFE"/>
+    <w:multiLevelType w:val="multilevel"/>
+    <w:tmpl w:val="7AF2FF2C"/>
+    <w:lvl w:ilvl="0">
+      <w:start w:val="45"/>
+      <w:numFmt w:val="decimal"/>
+      <w:lvlText w:val="%1."/>
+      <w:lvlJc w:val="left"/>
+      <w:pPr>
+        <w:tabs>
+          <w:tab w:val="num" w:pos="720"/>
+        </w:tabs>
+        <w:ind w:left="720" w:hanging="360"/>
+      </w:pPr>
+    </w:lvl>
+    <w:lvl w:ilvl="1" w:tentative="1">
+      <w:start w:val="1"/>
+      <w:numFmt w:val="decimal"/>
+      <w:lvlText w:val="%2."/>
+      <w:lvlJc w:val="left"/>
+      <w:pPr>
+        <w:tabs>
+          <w:tab w:val="num" w:pos="1440"/>
+        </w:tabs>
+        <w:ind w:left="1440" w:hanging="360"/>
+      </w:pPr>
+    </w:lvl>
+    <w:lvl w:ilvl="2" w:tentative="1">
+      <w:start w:val="1"/>
+      <w:numFmt w:val="decimal"/>
+      <w:lvlText w:val="%3."/>
+      <w:lvlJc w:val="left"/>
+      <w:pPr>
+        <w:tabs>
+          <w:tab w:val="num" w:pos="2160"/>
+        </w:tabs>
+        <w:ind w:left="2160" w:hanging="360"/>
+      </w:pPr>
+    </w:lvl>
+    <w:lvl w:ilvl="3" w:tentative="1">
+      <w:start w:val="1"/>
+      <w:numFmt w:val="decimal"/>
+      <w:lvlText w:val="%4."/>
+      <w:lvlJc w:val="left"/>
+      <w:pPr>
+        <w:tabs>
+          <w:tab w:val="num" w:pos="2880"/>
+        </w:tabs>
+        <w:ind w:left="2880" w:hanging="360"/>
+      </w:pPr>
+    </w:lvl>
+    <w:lvl w:ilvl="4" w:tentative="1">
+      <w:start w:val="1"/>
+      <w:numFmt w:val="decimal"/>
+      <w:lvlText w:val="%5."/>
+      <w:lvlJc w:val="left"/>
+      <w:pPr>
+        <w:tabs>
+          <w:tab w:val="num" w:pos="3600"/>
+        </w:tabs>
+        <w:ind w:left="3600" w:hanging="360"/>
+      </w:pPr>
+    </w:lvl>
+    <w:lvl w:ilvl="5" w:tentative="1">
+      <w:start w:val="1"/>
+      <w:numFmt w:val="decimal"/>
+      <w:lvlText w:val="%6."/>
+      <w:lvlJc w:val="left"/>
+      <w:pPr>
+        <w:tabs>
+          <w:tab w:val="num" w:pos="4320"/>
+        </w:tabs>
+        <w:ind w:left="4320" w:hanging="360"/>
+      </w:pPr>
+    </w:lvl>
+    <w:lvl w:ilvl="6" w:tentative="1">
+      <w:start w:val="1"/>
+      <w:numFmt w:val="decimal"/>
+      <w:lvlText w:val="%7."/>
+      <w:lvlJc w:val="left"/>
+      <w:pPr>
+        <w:tabs>
+          <w:tab w:val="num" w:pos="5040"/>
+        </w:tabs>
+        <w:ind w:left="5040" w:hanging="360"/>
+      </w:pPr>
+    </w:lvl>
+    <w:lvl w:ilvl="7" w:tentative="1">
+      <w:start w:val="1"/>
+      <w:numFmt w:val="decimal"/>
+      <w:lvlText w:val="%8."/>
+      <w:lvlJc w:val="left"/>
+      <w:pPr>
+        <w:tabs>
+          <w:tab w:val="num" w:pos="5760"/>
+        </w:tabs>
+        <w:ind w:left="5760" w:hanging="360"/>
+      </w:pPr>
+    </w:lvl>
+    <w:lvl w:ilvl="8" w:tentative="1">
+      <w:start w:val="1"/>
+      <w:numFmt w:val="decimal"/>
+      <w:lvlText w:val="%9."/>
+      <w:lvlJc w:val="left"/>
+      <w:pPr>
+        <w:tabs>
+          <w:tab w:val="num" w:pos="6480"/>
+        </w:tabs>
+        <w:ind w:left="6480" w:hanging="360"/>
+      </w:pPr>
+    </w:lvl>
+  </w:abstractNum>
+  <w:abstractNum w:abstractNumId="14" w15:restartNumberingAfterBreak="0">
+    <w:nsid w:val="5AF77081"/>
+    <w:multiLevelType w:val="multilevel"/>
+    <w:tmpl w:val="C0FAB1EE"/>
+    <w:lvl w:ilvl="0">
+      <w:start w:val="45"/>
+      <w:numFmt w:val="decimal"/>
+      <w:lvlText w:val="%1."/>
+      <w:lvlJc w:val="left"/>
+      <w:pPr>
+        <w:tabs>
+          <w:tab w:val="num" w:pos="720"/>
+        </w:tabs>
+        <w:ind w:left="720" w:hanging="360"/>
+      </w:pPr>
+    </w:lvl>
+    <w:lvl w:ilvl="1" w:tentative="1">
+      <w:start w:val="1"/>
+      <w:numFmt w:val="decimal"/>
+      <w:lvlText w:val="%2."/>
+      <w:lvlJc w:val="left"/>
+      <w:pPr>
+        <w:tabs>
+          <w:tab w:val="num" w:pos="1440"/>
+        </w:tabs>
+        <w:ind w:left="1440" w:hanging="360"/>
+      </w:pPr>
+    </w:lvl>
+    <w:lvl w:ilvl="2" w:tentative="1">
+      <w:start w:val="1"/>
+      <w:numFmt w:val="decimal"/>
+      <w:lvlText w:val="%3."/>
+      <w:lvlJc w:val="left"/>
+      <w:pPr>
+        <w:tabs>
+          <w:tab w:val="num" w:pos="2160"/>
+        </w:tabs>
+        <w:ind w:left="2160" w:hanging="360"/>
+      </w:pPr>
+    </w:lvl>
+    <w:lvl w:ilvl="3" w:tentative="1">
+      <w:start w:val="1"/>
+      <w:numFmt w:val="decimal"/>
+      <w:lvlText w:val="%4."/>
+      <w:lvlJc w:val="left"/>
+      <w:pPr>
+        <w:tabs>
+          <w:tab w:val="num" w:pos="2880"/>
+        </w:tabs>
+        <w:ind w:left="2880" w:hanging="360"/>
+      </w:pPr>
+    </w:lvl>
+    <w:lvl w:ilvl="4" w:tentative="1">
+      <w:start w:val="1"/>
+      <w:numFmt w:val="decimal"/>
+      <w:lvlText w:val="%5."/>
+      <w:lvlJc w:val="left"/>
+      <w:pPr>
+        <w:tabs>
+          <w:tab w:val="num" w:pos="3600"/>
+        </w:tabs>
+        <w:ind w:left="3600" w:hanging="360"/>
+      </w:pPr>
+    </w:lvl>
+    <w:lvl w:ilvl="5" w:tentative="1">
+      <w:start w:val="1"/>
+      <w:numFmt w:val="decimal"/>
+      <w:lvlText w:val="%6."/>
+      <w:lvlJc w:val="left"/>
+      <w:pPr>
+        <w:tabs>
+          <w:tab w:val="num" w:pos="4320"/>
+        </w:tabs>
+        <w:ind w:left="4320" w:hanging="360"/>
+      </w:pPr>
+    </w:lvl>
+    <w:lvl w:ilvl="6" w:tentative="1">
+      <w:start w:val="1"/>
+      <w:numFmt w:val="decimal"/>
+      <w:lvlText w:val="%7."/>
+      <w:lvlJc w:val="left"/>
+      <w:pPr>
+        <w:tabs>
+          <w:tab w:val="num" w:pos="5040"/>
+        </w:tabs>
+        <w:ind w:left="5040" w:hanging="360"/>
+      </w:pPr>
+    </w:lvl>
+    <w:lvl w:ilvl="7" w:tentative="1">
+      <w:start w:val="1"/>
+      <w:numFmt w:val="decimal"/>
+      <w:lvlText w:val="%8."/>
+      <w:lvlJc w:val="left"/>
+      <w:pPr>
+        <w:tabs>
+          <w:tab w:val="num" w:pos="5760"/>
+        </w:tabs>
+        <w:ind w:left="5760" w:hanging="360"/>
+      </w:pPr>
+    </w:lvl>
+    <w:lvl w:ilvl="8" w:tentative="1">
+      <w:start w:val="1"/>
+      <w:numFmt w:val="decimal"/>
+      <w:lvlText w:val="%9."/>
+      <w:lvlJc w:val="left"/>
+      <w:pPr>
+        <w:tabs>
+          <w:tab w:val="num" w:pos="6480"/>
+        </w:tabs>
+        <w:ind w:left="6480" w:hanging="360"/>
+      </w:pPr>
+    </w:lvl>
+  </w:abstractNum>
+  <w:abstractNum w:abstractNumId="15" w15:restartNumberingAfterBreak="0">
+    <w:nsid w:val="71D96421"/>
+    <w:multiLevelType w:val="multilevel"/>
+    <w:tmpl w:val="3894E79E"/>
+    <w:lvl w:ilvl="0">
+      <w:start w:val="4"/>
+      <w:numFmt w:val="decimal"/>
+      <w:lvlText w:val="%1."/>
+      <w:lvlJc w:val="left"/>
+      <w:pPr>
+        <w:tabs>
+          <w:tab w:val="num" w:pos="720"/>
+        </w:tabs>
+        <w:ind w:left="720" w:hanging="360"/>
+      </w:pPr>
+    </w:lvl>
+    <w:lvl w:ilvl="1" w:tentative="1">
+      <w:start w:val="1"/>
+      <w:numFmt w:val="decimal"/>
+      <w:lvlText w:val="%2."/>
+      <w:lvlJc w:val="left"/>
+      <w:pPr>
+        <w:tabs>
+          <w:tab w:val="num" w:pos="1440"/>
+        </w:tabs>
+        <w:ind w:left="1440" w:hanging="360"/>
+      </w:pPr>
+    </w:lvl>
+    <w:lvl w:ilvl="2" w:tentative="1">
+      <w:start w:val="1"/>
+      <w:numFmt w:val="decimal"/>
+      <w:lvlText w:val="%3."/>
+      <w:lvlJc w:val="left"/>
+      <w:pPr>
+        <w:tabs>
+          <w:tab w:val="num" w:pos="2160"/>
+        </w:tabs>
+        <w:ind w:left="2160" w:hanging="360"/>
+      </w:pPr>
+    </w:lvl>
+    <w:lvl w:ilvl="3" w:tentative="1">
+      <w:start w:val="1"/>
+      <w:numFmt w:val="decimal"/>
+      <w:lvlText w:val="%4."/>
+      <w:lvlJc w:val="left"/>
+      <w:pPr>
+        <w:tabs>
+          <w:tab w:val="num" w:pos="2880"/>
+        </w:tabs>
+        <w:ind w:left="2880" w:hanging="360"/>
+      </w:pPr>
+    </w:lvl>
+    <w:lvl w:ilvl="4" w:tentative="1">
+      <w:start w:val="1"/>
+      <w:numFmt w:val="decimal"/>
+      <w:lvlText w:val="%5."/>
+      <w:lvlJc w:val="left"/>
+      <w:pPr>
+        <w:tabs>
+          <w:tab w:val="num" w:pos="3600"/>
+        </w:tabs>
+        <w:ind w:left="3600" w:hanging="360"/>
+      </w:pPr>
+    </w:lvl>
+    <w:lvl w:ilvl="5" w:tentative="1">
+      <w:start w:val="1"/>
+      <w:numFmt w:val="decimal"/>
+      <w:lvlText w:val="%6."/>
+      <w:lvlJc w:val="left"/>
+      <w:pPr>
+        <w:tabs>
+          <w:tab w:val="num" w:pos="4320"/>
+        </w:tabs>
+        <w:ind w:left="4320" w:hanging="360"/>
+      </w:pPr>
+    </w:lvl>
+    <w:lvl w:ilvl="6" w:tentative="1">
+      <w:start w:val="1"/>
+      <w:numFmt w:val="decimal"/>
+      <w:lvlText w:val="%7."/>
+      <w:lvlJc w:val="left"/>
+      <w:pPr>
+        <w:tabs>
+          <w:tab w:val="num" w:pos="5040"/>
+        </w:tabs>
+        <w:ind w:left="5040" w:hanging="360"/>
+      </w:pPr>
+    </w:lvl>
+    <w:lvl w:ilvl="7" w:tentative="1">
+      <w:start w:val="1"/>
+      <w:numFmt w:val="decimal"/>
+      <w:lvlText w:val="%8."/>
+      <w:lvlJc w:val="left"/>
+      <w:pPr>
+        <w:tabs>
+          <w:tab w:val="num" w:pos="5760"/>
+        </w:tabs>
+        <w:ind w:left="5760" w:hanging="360"/>
+      </w:pPr>
+    </w:lvl>
+    <w:lvl w:ilvl="8" w:tentative="1">
+      <w:start w:val="1"/>
+      <w:numFmt w:val="decimal"/>
+      <w:lvlText w:val="%9."/>
+      <w:lvlJc w:val="left"/>
+      <w:pPr>
+        <w:tabs>
+          <w:tab w:val="num" w:pos="6480"/>
+        </w:tabs>
+        <w:ind w:left="6480" w:hanging="360"/>
+      </w:pPr>
+    </w:lvl>
+  </w:abstractNum>
+  <w:abstractNum w:abstractNumId="16" w15:restartNumberingAfterBreak="0">
+    <w:nsid w:val="7467570D"/>
+    <w:multiLevelType w:val="multilevel"/>
+    <w:tmpl w:val="9338462A"/>
+    <w:lvl w:ilvl="0">
+      <w:start w:val="4"/>
+      <w:numFmt w:val="decimal"/>
+      <w:lvlText w:val="%1."/>
+      <w:lvlJc w:val="left"/>
+      <w:pPr>
+        <w:tabs>
+          <w:tab w:val="num" w:pos="720"/>
+        </w:tabs>
+        <w:ind w:left="720" w:hanging="360"/>
+      </w:pPr>
+    </w:lvl>
+    <w:lvl w:ilvl="1" w:tentative="1">
+      <w:start w:val="1"/>
+      <w:numFmt w:val="decimal"/>
+      <w:lvlText w:val="%2."/>
+      <w:lvlJc w:val="left"/>
+      <w:pPr>
+        <w:tabs>
+          <w:tab w:val="num" w:pos="1440"/>
+        </w:tabs>
+        <w:ind w:left="1440" w:hanging="360"/>
+      </w:pPr>
+    </w:lvl>
+    <w:lvl w:ilvl="2" w:tentative="1">
+      <w:start w:val="1"/>
+      <w:numFmt w:val="decimal"/>
+      <w:lvlText w:val="%3."/>
+      <w:lvlJc w:val="left"/>
+      <w:pPr>
+        <w:tabs>
+          <w:tab w:val="num" w:pos="2160"/>
+        </w:tabs>
+        <w:ind w:left="2160" w:hanging="360"/>
+      </w:pPr>
+    </w:lvl>
+    <w:lvl w:ilvl="3" w:tentative="1">
+      <w:start w:val="1"/>
+      <w:numFmt w:val="decimal"/>
+      <w:lvlText w:val="%4."/>
+      <w:lvlJc w:val="left"/>
+      <w:pPr>
+        <w:tabs>
+          <w:tab w:val="num" w:pos="2880"/>
+        </w:tabs>
+        <w:ind w:left="2880" w:hanging="360"/>
+      </w:pPr>
+    </w:lvl>
+    <w:lvl w:ilvl="4" w:tentative="1">
+      <w:start w:val="1"/>
+      <w:numFmt w:val="decimal"/>
+      <w:lvlText w:val="%5."/>
+      <w:lvlJc w:val="left"/>
+      <w:pPr>
+        <w:tabs>
+          <w:tab w:val="num" w:pos="3600"/>
+        </w:tabs>
+        <w:ind w:left="3600" w:hanging="360"/>
+      </w:pPr>
+    </w:lvl>
+    <w:lvl w:ilvl="5" w:tentative="1">
+      <w:start w:val="1"/>
+      <w:numFmt w:val="decimal"/>
+      <w:lvlText w:val="%6."/>
+      <w:lvlJc w:val="left"/>
+      <w:pPr>
+        <w:tabs>
+          <w:tab w:val="num" w:pos="4320"/>
+        </w:tabs>
+        <w:ind w:left="4320" w:hanging="360"/>
+      </w:pPr>
+    </w:lvl>
+    <w:lvl w:ilvl="6" w:tentative="1">
+      <w:start w:val="1"/>
+      <w:numFmt w:val="decimal"/>
+      <w:lvlText w:val="%7."/>
+      <w:lvlJc w:val="left"/>
+      <w:pPr>
+        <w:tabs>
+          <w:tab w:val="num" w:pos="5040"/>
+        </w:tabs>
+        <w:ind w:left="5040" w:hanging="360"/>
+      </w:pPr>
+    </w:lvl>
+    <w:lvl w:ilvl="7" w:tentative="1">
+      <w:start w:val="1"/>
+      <w:numFmt w:val="decimal"/>
+      <w:lvlText w:val="%8."/>
+      <w:lvlJc w:val="left"/>
+      <w:pPr>
+        <w:tabs>
+          <w:tab w:val="num" w:pos="5760"/>
+        </w:tabs>
+        <w:ind w:left="5760" w:hanging="360"/>
+      </w:pPr>
+    </w:lvl>
+    <w:lvl w:ilvl="8" w:tentative="1">
+      <w:start w:val="1"/>
+      <w:numFmt w:val="decimal"/>
+      <w:lvlText w:val="%9."/>
+      <w:lvlJc w:val="left"/>
+      <w:pPr>
+        <w:tabs>
+          <w:tab w:val="num" w:pos="6480"/>
+        </w:tabs>
+        <w:ind w:left="6480" w:hanging="360"/>
+      </w:pPr>
+    </w:lvl>
+  </w:abstractNum>
+  <w:abstractNum w:abstractNumId="17" w15:restartNumberingAfterBreak="0">
+    <w:nsid w:val="7F570564"/>
+    <w:multiLevelType w:val="multilevel"/>
+    <w:tmpl w:val="1FF43F90"/>
+    <w:lvl w:ilvl="0">
+      <w:start w:val="45"/>
+      <w:numFmt w:val="decimal"/>
+      <w:lvlText w:val="%1."/>
+      <w:lvlJc w:val="left"/>
+      <w:pPr>
+        <w:tabs>
+          <w:tab w:val="num" w:pos="720"/>
+        </w:tabs>
+        <w:ind w:left="720" w:hanging="360"/>
+      </w:pPr>
+    </w:lvl>
+    <w:lvl w:ilvl="1" w:tentative="1">
+      <w:start w:val="1"/>
+      <w:numFmt w:val="decimal"/>
+      <w:lvlText w:val="%2."/>
+      <w:lvlJc w:val="left"/>
+      <w:pPr>
+        <w:tabs>
+          <w:tab w:val="num" w:pos="1440"/>
+        </w:tabs>
+        <w:ind w:left="1440" w:hanging="360"/>
+      </w:pPr>
+    </w:lvl>
+    <w:lvl w:ilvl="2" w:tentative="1">
+      <w:start w:val="1"/>
+      <w:numFmt w:val="decimal"/>
+      <w:lvlText w:val="%3."/>
+      <w:lvlJc w:val="left"/>
+      <w:pPr>
+        <w:tabs>
+          <w:tab w:val="num" w:pos="2160"/>
+        </w:tabs>
+        <w:ind w:left="2160" w:hanging="360"/>
+      </w:pPr>
+    </w:lvl>
+    <w:lvl w:ilvl="3" w:tentative="1">
+      <w:start w:val="1"/>
+      <w:numFmt w:val="decimal"/>
+      <w:lvlText w:val="%4."/>
+      <w:lvlJc w:val="left"/>
+      <w:pPr>
+        <w:tabs>
+          <w:tab w:val="num" w:pos="2880"/>
+        </w:tabs>
+        <w:ind w:left="2880" w:hanging="360"/>
+      </w:pPr>
+    </w:lvl>
+    <w:lvl w:ilvl="4" w:tentative="1">
+      <w:start w:val="1"/>
+      <w:numFmt w:val="decimal"/>
+      <w:lvlText w:val="%5."/>
+      <w:lvlJc w:val="left"/>
+      <w:pPr>
+        <w:tabs>
+          <w:tab w:val="num" w:pos="3600"/>
+        </w:tabs>
+        <w:ind w:left="3600" w:hanging="360"/>
+      </w:pPr>
+    </w:lvl>
+    <w:lvl w:ilvl="5" w:tentative="1">
+      <w:start w:val="1"/>
+      <w:numFmt w:val="decimal"/>
+      <w:lvlText w:val="%6."/>
+      <w:lvlJc w:val="left"/>
+      <w:pPr>
+        <w:tabs>
+          <w:tab w:val="num" w:pos="4320"/>
+        </w:tabs>
+        <w:ind w:left="4320" w:hanging="360"/>
+      </w:pPr>
+    </w:lvl>
+    <w:lvl w:ilvl="6" w:tentative="1">
+      <w:start w:val="1"/>
+      <w:numFmt w:val="decimal"/>
+      <w:lvlText w:val="%7."/>
+      <w:lvlJc w:val="left"/>
+      <w:pPr>
+        <w:tabs>
+          <w:tab w:val="num" w:pos="5040"/>
+        </w:tabs>
+        <w:ind w:left="5040" w:hanging="360"/>
+      </w:pPr>
+    </w:lvl>
+    <w:lvl w:ilvl="7" w:tentative="1">
+      <w:start w:val="1"/>
+      <w:numFmt w:val="decimal"/>
+      <w:lvlText w:val="%8."/>
+      <w:lvlJc w:val="left"/>
+      <w:pPr>
+        <w:tabs>
+          <w:tab w:val="num" w:pos="5760"/>
+        </w:tabs>
+        <w:ind w:left="5760" w:hanging="360"/>
+      </w:pPr>
+    </w:lvl>
+    <w:lvl w:ilvl="8" w:tentative="1">
+      <w:start w:val="1"/>
+      <w:numFmt w:val="decimal"/>
+      <w:lvlText w:val="%9."/>
+      <w:lvlJc w:val="left"/>
+      <w:pPr>
+        <w:tabs>
+          <w:tab w:val="num" w:pos="6480"/>
+        </w:tabs>
+        <w:ind w:left="6480" w:hanging="360"/>
+      </w:pPr>
+    </w:lvl>
+  </w:abstractNum>
+  <w:abstractNum w:abstractNumId="18" w15:restartNumberingAfterBreak="0">
+    <w:nsid w:val="7FB50B16"/>
+    <w:multiLevelType w:val="multilevel"/>
+    <w:tmpl w:val="0B169110"/>
+    <w:lvl w:ilvl="0">
+      <w:start w:val="70"/>
+      <w:numFmt w:val="decimal"/>
+      <w:lvlText w:val="%1."/>
+      <w:lvlJc w:val="left"/>
+      <w:pPr>
+        <w:tabs>
+          <w:tab w:val="num" w:pos="720"/>
+        </w:tabs>
+        <w:ind w:left="720" w:hanging="360"/>
+      </w:pPr>
+    </w:lvl>
+    <w:lvl w:ilvl="1" w:tentative="1">
+      <w:start w:val="1"/>
+      <w:numFmt w:val="decimal"/>
+      <w:lvlText w:val="%2."/>
+      <w:lvlJc w:val="left"/>
+      <w:pPr>
+        <w:tabs>
+          <w:tab w:val="num" w:pos="1440"/>
+        </w:tabs>
+        <w:ind w:left="1440" w:hanging="360"/>
+      </w:pPr>
+    </w:lvl>
+    <w:lvl w:ilvl="2" w:tentative="1">
+      <w:start w:val="1"/>
+      <w:numFmt w:val="decimal"/>
+      <w:lvlText w:val="%3."/>
+      <w:lvlJc w:val="left"/>
+      <w:pPr>
+        <w:tabs>
+          <w:tab w:val="num" w:pos="2160"/>
+        </w:tabs>
+        <w:ind w:left="2160" w:hanging="360"/>
+      </w:pPr>
+    </w:lvl>
+    <w:lvl w:ilvl="3" w:tentative="1">
+      <w:start w:val="1"/>
+      <w:numFmt w:val="decimal"/>
+      <w:lvlText w:val="%4."/>
+      <w:lvlJc w:val="left"/>
+      <w:pPr>
+        <w:tabs>
+          <w:tab w:val="num" w:pos="2880"/>
+        </w:tabs>
+        <w:ind w:left="2880" w:hanging="360"/>
+      </w:pPr>
+    </w:lvl>
+    <w:lvl w:ilvl="4" w:tentative="1">
+      <w:start w:val="1"/>
+      <w:numFmt w:val="decimal"/>
+      <w:lvlText w:val="%5."/>
+      <w:lvlJc w:val="left"/>
+      <w:pPr>
+        <w:tabs>
+          <w:tab w:val="num" w:pos="3600"/>
+        </w:tabs>
+        <w:ind w:left="3600" w:hanging="360"/>
+      </w:pPr>
+    </w:lvl>
+    <w:lvl w:ilvl="5" w:tentative="1">
+      <w:start w:val="1"/>
+      <w:numFmt w:val="decimal"/>
+      <w:lvlText w:val="%6."/>
+      <w:lvlJc w:val="left"/>
+      <w:pPr>
+        <w:tabs>
+          <w:tab w:val="num" w:pos="4320"/>
+        </w:tabs>
+        <w:ind w:left="4320" w:hanging="360"/>
+      </w:pPr>
+    </w:lvl>
+    <w:lvl w:ilvl="6" w:tentative="1">
+      <w:start w:val="1"/>
+      <w:numFmt w:val="decimal"/>
+      <w:lvlText w:val="%7."/>
+      <w:lvlJc w:val="left"/>
+      <w:pPr>
+        <w:tabs>
+          <w:tab w:val="num" w:pos="5040"/>
+        </w:tabs>
+        <w:ind w:left="5040" w:hanging="360"/>
+      </w:pPr>
+    </w:lvl>
+    <w:lvl w:ilvl="7" w:tentative="1">
+      <w:start w:val="1"/>
+      <w:numFmt w:val="decimal"/>
+      <w:lvlText w:val="%8."/>
+      <w:lvlJc w:val="left"/>
+      <w:pPr>
+        <w:tabs>
+          <w:tab w:val="num" w:pos="5760"/>
+        </w:tabs>
+        <w:ind w:left="5760" w:hanging="360"/>
+      </w:pPr>
+    </w:lvl>
+    <w:lvl w:ilvl="8" w:tentative="1">
+      <w:start w:val="1"/>
+      <w:numFmt w:val="decimal"/>
+      <w:lvlText w:val="%9."/>
+      <w:lvlJc w:val="left"/>
+      <w:pPr>
+        <w:tabs>
+          <w:tab w:val="num" w:pos="6480"/>
+        </w:tabs>
+        <w:ind w:left="6480" w:hanging="360"/>
+      </w:pPr>
+    </w:lvl>
+  </w:abstractNum>
   <w:num w:numId="1" w16cid:durableId="1712727635">
     <w:abstractNumId w:val="9"/>
   </w:num>
@@ -1745,6 +4136,33 @@
     <w:lvlOverride w:ilvl="0">
       <w:startOverride w:val="1"/>
     </w:lvlOverride>
+  </w:num>
+  <w:num w:numId="12" w16cid:durableId="72825406">
+    <w:abstractNumId w:val="16"/>
+  </w:num>
+  <w:num w:numId="13" w16cid:durableId="2004309157">
+    <w:abstractNumId w:val="12"/>
+  </w:num>
+  <w:num w:numId="14" w16cid:durableId="1449545384">
+    <w:abstractNumId w:val="14"/>
+  </w:num>
+  <w:num w:numId="15" w16cid:durableId="1610316235">
+    <w:abstractNumId w:val="10"/>
+  </w:num>
+  <w:num w:numId="16" w16cid:durableId="193808476">
+    <w:abstractNumId w:val="13"/>
+  </w:num>
+  <w:num w:numId="17" w16cid:durableId="170415487">
+    <w:abstractNumId w:val="18"/>
+  </w:num>
+  <w:num w:numId="18" w16cid:durableId="1008563968">
+    <w:abstractNumId w:val="15"/>
+  </w:num>
+  <w:num w:numId="19" w16cid:durableId="814878611">
+    <w:abstractNumId w:val="17"/>
+  </w:num>
+  <w:num w:numId="20" w16cid:durableId="322053280">
+    <w:abstractNumId w:val="11"/>
   </w:num>
 </w:numbering>
 </file>
@@ -2342,7 +4760,6 @@
   <w:style w:type="character" w:default="1" w:styleId="DefaultParagraphFont">
     <w:name w:val="Default Paragraph Font"/>
     <w:uiPriority w:val="1"/>
-    <w:semiHidden/>
     <w:unhideWhenUsed/>
   </w:style>
   <w:style w:type="table" w:default="1" w:styleId="TableNormal">
@@ -2787,7 +5204,6 @@
     <w:basedOn w:val="Normal"/>
     <w:next w:val="Normal"/>
     <w:uiPriority w:val="35"/>
-    <w:semiHidden/>
     <w:unhideWhenUsed/>
     <w:qFormat/>
     <w:pPr>
@@ -4290,6 +6706,7 @@
   <w:rsids>
     <w:rsidRoot w:val="002640CF"/>
     <w:rsid w:val="002640CF"/>
+    <w:rsid w:val="00524EEF"/>
     <w:rsid w:val="00656A5B"/>
     <w:rsid w:val="007B6630"/>
     <w:rsid w:val="00B24DF1"/>

</xml_diff>